<commit_message>
pruebas para el verbo put con el modulo de monitores
</commit_message>
<xml_diff>
--- a/Docum/Notas.docx
+++ b/Docum/Notas.docx
@@ -114,14 +114,12 @@
         </w:rPr>
         <w:t xml:space="preserve">Muchas veces cuando estamos trabajando en nuestros desarrollos Web nos hemos encontrado con alguna situación en la que debemos cargar contenido remoto de forma asincrónica, y este se encuentra un servidor distinto a donde está nuestra aplicación. Por defecto esto no es posible debido a que los navegadores </w:t>
       </w:r>
-      <w:proofErr w:type="spellStart"/>
-      <w:r>
-        <w:rPr>
-          <w:lang w:val="es-CO"/>
-        </w:rPr>
-        <w:t>prohiben</w:t>
-      </w:r>
-      <w:proofErr w:type="spellEnd"/>
+      <w:r>
+        <w:rPr>
+          <w:lang w:val="es-CO"/>
+        </w:rPr>
+        <w:t>prohíben</w:t>
+      </w:r>
       <w:r>
         <w:rPr>
           <w:lang w:val="es-CO"/>
@@ -158,7 +156,20 @@
         <w:rPr>
           <w:lang w:val="es-CO"/>
         </w:rPr>
-        <w:t>Pero, ¿qué pasa si Uds. no son de esos malandros y quieren hacerlo? Hoy les enseñamos como habilitar esto mediante un protocolo llamado CORS, el que permite este tipo de conexiones, tanto a nivel de servidor como de código (en caso de que no tengan acceso a la configuración del servidor).</w:t>
+        <w:t xml:space="preserve">Pero, ¿qué pasa si Uds. no son de esos malandros y quieren hacerlo? Hoy les enseñamos como habilitar esto mediante un protocolo llamado </w:t>
+      </w:r>
+      <w:r>
+        <w:rPr>
+          <w:b/>
+          <w:lang w:val="es-CO"/>
+        </w:rPr>
+        <w:t>CORS</w:t>
+      </w:r>
+      <w:r>
+        <w:rPr>
+          <w:lang w:val="es-CO"/>
+        </w:rPr>
+        <w:t>, el que permite este tipo de conexiones, tanto a nivel de servidor como de código (en caso de que no tengan acceso a la configuración del servidor).</w:t>
       </w:r>
     </w:p>
     <w:p>
@@ -591,6 +602,77 @@
         <w:rPr>
           <w:lang w:val="es-CO"/>
         </w:rPr>
+        <w:t xml:space="preserve">Alterar las cabeceras requiere de </w:t>
+      </w:r>
+      <w:proofErr w:type="spellStart"/>
+      <w:r>
+        <w:rPr>
+          <w:lang w:val="es-CO"/>
+        </w:rPr>
+        <w:t>mod_headers</w:t>
+      </w:r>
+      <w:proofErr w:type="spellEnd"/>
+      <w:r>
+        <w:rPr>
+          <w:lang w:val="es-CO"/>
+        </w:rPr>
+        <w:t>.</w:t>
+      </w:r>
+      <w:r>
+        <w:rPr>
+          <w:lang w:val="es-CO"/>
+        </w:rPr>
+        <w:t xml:space="preserve"> Para asegurarnos de que están activos, digitamos: </w:t>
+      </w:r>
+    </w:p>
+    <w:p>
+      <w:pPr>
+        <w:rPr>
+          <w:b/>
+          <w:lang w:val="es-CO"/>
+        </w:rPr>
+      </w:pPr>
+      <w:r>
+        <w:rPr>
+          <w:b/>
+          <w:lang w:val="es-CO"/>
+        </w:rPr>
+        <w:t>a</w:t>
+      </w:r>
+      <w:r>
+        <w:rPr>
+          <w:b/>
+          <w:lang w:val="es-CO"/>
+        </w:rPr>
+        <w:t xml:space="preserve">2enmod </w:t>
+      </w:r>
+      <w:proofErr w:type="spellStart"/>
+      <w:r>
+        <w:rPr>
+          <w:b/>
+          <w:lang w:val="es-CO"/>
+        </w:rPr>
+        <w:t>headers</w:t>
+      </w:r>
+      <w:proofErr w:type="spellEnd"/>
+    </w:p>
+    <w:p>
+      <w:pPr>
+        <w:rPr>
+          <w:lang w:val="es-CO"/>
+        </w:rPr>
+      </w:pPr>
+    </w:p>
+    <w:p>
+      <w:pPr>
+        <w:rPr>
+          <w:lang w:val="es-CO"/>
+        </w:rPr>
+      </w:pPr>
+      <w:r>
+        <w:rPr>
+          <w:lang w:val="es-CO"/>
+        </w:rPr>
         <w:t>Finalmente se debe reiniciar el Apache</w:t>
       </w:r>
       <w:r>
@@ -677,17 +759,1231 @@
           <w:b/>
           <w:lang w:val="es-CO"/>
         </w:rPr>
-        <w:t xml:space="preserve"> apache2 restart</w:t>
-      </w:r>
+        <w:t xml:space="preserve"> apache2 </w:t>
+      </w:r>
+      <w:proofErr w:type="spellStart"/>
+      <w:r>
+        <w:rPr>
+          <w:b/>
+          <w:lang w:val="es-CO"/>
+        </w:rPr>
+        <w:t>restart</w:t>
+      </w:r>
+      <w:proofErr w:type="spellEnd"/>
+    </w:p>
+    <w:p>
+      <w:pPr>
+        <w:rPr>
+          <w:lang w:val="es-CO"/>
+        </w:rPr>
+      </w:pPr>
+    </w:p>
+    <w:p>
+      <w:pPr>
+        <w:rPr>
+          <w:lang w:val="es-CO"/>
+        </w:rPr>
+      </w:pPr>
+    </w:p>
+    <w:p>
+      <w:pPr>
+        <w:pStyle w:val="Ttulo1"/>
+        <w:rPr>
+          <w:lang w:val="es-CO"/>
+        </w:rPr>
+      </w:pPr>
+      <w:r>
+        <w:rPr>
+          <w:lang w:val="es-CO"/>
+        </w:rPr>
+        <w:t>Problemas con la instalación</w:t>
+      </w:r>
+    </w:p>
+    <w:p>
+      <w:pPr>
+        <w:rPr>
+          <w:lang w:val="es-CO"/>
+        </w:rPr>
+      </w:pPr>
+      <w:r>
+        <w:rPr>
+          <w:lang w:val="es-CO"/>
+        </w:rPr>
+        <w:t xml:space="preserve">Cuando se está instalando </w:t>
+      </w:r>
+      <w:proofErr w:type="spellStart"/>
+      <w:r>
+        <w:rPr>
+          <w:lang w:val="es-CO"/>
+        </w:rPr>
+        <w:t>Zoneminder</w:t>
+      </w:r>
+      <w:proofErr w:type="spellEnd"/>
+      <w:r>
+        <w:rPr>
+          <w:lang w:val="es-CO"/>
+        </w:rPr>
+        <w:t xml:space="preserve"> y se llega al paso donde hay que iniciar el servicio con el siguiente comando:</w:t>
+      </w:r>
+    </w:p>
+    <w:p>
+      <w:pPr>
+        <w:pBdr>
+          <w:top w:val="dashed" w:sz="6" w:space="12" w:color="2F6FAB"/>
+          <w:left w:val="dashed" w:sz="6" w:space="12" w:color="2F6FAB"/>
+          <w:bottom w:val="dashed" w:sz="6" w:space="12" w:color="2F6FAB"/>
+          <w:right w:val="dashed" w:sz="6" w:space="12" w:color="2F6FAB"/>
+        </w:pBdr>
+        <w:shd w:val="clear" w:color="auto" w:fill="F9F9F9"/>
+        <w:tabs>
+          <w:tab w:val="left" w:pos="916"/>
+          <w:tab w:val="left" w:pos="1832"/>
+          <w:tab w:val="left" w:pos="2748"/>
+          <w:tab w:val="left" w:pos="3664"/>
+          <w:tab w:val="left" w:pos="4580"/>
+          <w:tab w:val="left" w:pos="5496"/>
+          <w:tab w:val="left" w:pos="6412"/>
+          <w:tab w:val="left" w:pos="7328"/>
+          <w:tab w:val="left" w:pos="8244"/>
+          <w:tab w:val="left" w:pos="9160"/>
+          <w:tab w:val="left" w:pos="10076"/>
+          <w:tab w:val="left" w:pos="10992"/>
+          <w:tab w:val="left" w:pos="11908"/>
+          <w:tab w:val="left" w:pos="12824"/>
+          <w:tab w:val="left" w:pos="13740"/>
+          <w:tab w:val="left" w:pos="14656"/>
+        </w:tabs>
+        <w:spacing w:after="0" w:line="264" w:lineRule="atLeast"/>
+        <w:rPr>
+          <w:rFonts w:ascii="Courier New" w:eastAsia="Times New Roman" w:hAnsi="Courier New" w:cs="Courier New"/>
+          <w:color w:val="000000"/>
+          <w:sz w:val="20"/>
+          <w:szCs w:val="20"/>
+          <w:lang w:val="es-CO" w:eastAsia="es-CO"/>
+        </w:rPr>
+      </w:pPr>
+      <w:proofErr w:type="spellStart"/>
+      <w:r>
+        <w:rPr>
+          <w:rFonts w:ascii="Courier New" w:eastAsia="Times New Roman" w:hAnsi="Courier New" w:cs="Courier New"/>
+          <w:color w:val="000000"/>
+          <w:sz w:val="20"/>
+          <w:szCs w:val="20"/>
+          <w:lang w:val="es-CO" w:eastAsia="es-CO"/>
+        </w:rPr>
+        <w:t>systemctl</w:t>
+      </w:r>
+      <w:proofErr w:type="spellEnd"/>
+      <w:r>
+        <w:rPr>
+          <w:rFonts w:ascii="Courier New" w:eastAsia="Times New Roman" w:hAnsi="Courier New" w:cs="Courier New"/>
+          <w:color w:val="000000"/>
+          <w:sz w:val="20"/>
+          <w:szCs w:val="20"/>
+          <w:lang w:val="es-CO" w:eastAsia="es-CO"/>
+        </w:rPr>
+        <w:t xml:space="preserve"> </w:t>
+      </w:r>
+      <w:proofErr w:type="spellStart"/>
+      <w:r>
+        <w:rPr>
+          <w:rFonts w:ascii="Courier New" w:eastAsia="Times New Roman" w:hAnsi="Courier New" w:cs="Courier New"/>
+          <w:color w:val="000000"/>
+          <w:sz w:val="20"/>
+          <w:szCs w:val="20"/>
+          <w:lang w:val="es-CO" w:eastAsia="es-CO"/>
+        </w:rPr>
+        <w:t>start</w:t>
+      </w:r>
+      <w:proofErr w:type="spellEnd"/>
+      <w:r>
+        <w:rPr>
+          <w:rFonts w:ascii="Courier New" w:eastAsia="Times New Roman" w:hAnsi="Courier New" w:cs="Courier New"/>
+          <w:color w:val="000000"/>
+          <w:sz w:val="20"/>
+          <w:szCs w:val="20"/>
+          <w:lang w:val="es-CO" w:eastAsia="es-CO"/>
+        </w:rPr>
+        <w:t xml:space="preserve"> </w:t>
+      </w:r>
+      <w:proofErr w:type="spellStart"/>
+      <w:r>
+        <w:rPr>
+          <w:rFonts w:ascii="Courier New" w:eastAsia="Times New Roman" w:hAnsi="Courier New" w:cs="Courier New"/>
+          <w:color w:val="000000"/>
+          <w:sz w:val="20"/>
+          <w:szCs w:val="20"/>
+          <w:lang w:val="es-CO" w:eastAsia="es-CO"/>
+        </w:rPr>
+        <w:t>zoneminder.service</w:t>
+      </w:r>
+      <w:proofErr w:type="spellEnd"/>
+    </w:p>
+    <w:p>
+      <w:pPr>
+        <w:rPr>
+          <w:lang w:val="es-CO"/>
+        </w:rPr>
+      </w:pPr>
+    </w:p>
+    <w:p>
+      <w:pPr>
+        <w:rPr>
+          <w:lang w:val="es-CO"/>
+        </w:rPr>
+      </w:pPr>
+      <w:r>
+        <w:rPr>
+          <w:lang w:val="es-CO"/>
+        </w:rPr>
+        <w:t>Es posible obtener un error que diga: “</w:t>
+      </w:r>
+      <w:proofErr w:type="spellStart"/>
+      <w:r>
+        <w:rPr>
+          <w:lang w:val="es-CO"/>
+        </w:rPr>
+        <w:t>job</w:t>
+      </w:r>
+      <w:proofErr w:type="spellEnd"/>
+      <w:r>
+        <w:rPr>
+          <w:lang w:val="es-CO"/>
+        </w:rPr>
+        <w:t xml:space="preserve"> </w:t>
+      </w:r>
+      <w:proofErr w:type="spellStart"/>
+      <w:r>
+        <w:rPr>
+          <w:lang w:val="es-CO"/>
+        </w:rPr>
+        <w:t>for</w:t>
+      </w:r>
+      <w:proofErr w:type="spellEnd"/>
+      <w:r>
+        <w:rPr>
+          <w:lang w:val="es-CO"/>
+        </w:rPr>
+        <w:t xml:space="preserve"> </w:t>
+      </w:r>
+      <w:proofErr w:type="spellStart"/>
+      <w:r>
+        <w:rPr>
+          <w:lang w:val="es-CO"/>
+        </w:rPr>
+        <w:t>zoneminder.service</w:t>
+      </w:r>
+      <w:proofErr w:type="spellEnd"/>
+      <w:r>
+        <w:rPr>
+          <w:lang w:val="es-CO"/>
+        </w:rPr>
+        <w:t xml:space="preserve"> </w:t>
+      </w:r>
+      <w:proofErr w:type="spellStart"/>
+      <w:r>
+        <w:rPr>
+          <w:lang w:val="es-CO"/>
+        </w:rPr>
+        <w:t>failed</w:t>
+      </w:r>
+      <w:proofErr w:type="spellEnd"/>
+      <w:r>
+        <w:rPr>
+          <w:lang w:val="es-CO"/>
+        </w:rPr>
+        <w:t>”.</w:t>
+      </w:r>
+    </w:p>
+    <w:p>
+      <w:pPr>
+        <w:rPr>
+          <w:lang w:val="es-CO"/>
+        </w:rPr>
+      </w:pPr>
+      <w:r>
+        <w:rPr>
+          <w:lang w:val="es-CO"/>
+        </w:rPr>
+        <w:t xml:space="preserve">La única solución que pude encontrar está en el siguiente link:  </w:t>
+      </w:r>
+      <w:r>
+        <w:rPr>
+          <w:b/>
+          <w:u w:val="single"/>
+          <w:lang w:val="es-CO"/>
+        </w:rPr>
+        <w:t>https://bkjaya.wordpress.com/2016/04/23/how-to-install-zoneminder-1-29-0-on-ubuntu-16-04/</w:t>
+      </w:r>
+      <w:r>
+        <w:rPr>
+          <w:lang w:val="es-CO"/>
+        </w:rPr>
+        <w:t xml:space="preserve"> y ahí se comenta lo siguiente:</w:t>
+      </w:r>
+    </w:p>
+    <w:p>
+      <w:pPr>
+        <w:rPr>
+          <w:lang w:val="en-US"/>
+        </w:rPr>
+      </w:pPr>
+      <w:r>
+        <w:rPr>
+          <w:lang w:val="en-US"/>
+        </w:rPr>
+        <w:lastRenderedPageBreak/>
+        <w:t>“</w:t>
+      </w:r>
+      <w:r>
+        <w:rPr>
+          <w:b/>
+          <w:i/>
+          <w:u w:val="single"/>
+          <w:lang w:val="en-US"/>
+        </w:rPr>
+        <w:t xml:space="preserve">Please uninstall </w:t>
+      </w:r>
+      <w:proofErr w:type="spellStart"/>
+      <w:r>
+        <w:rPr>
+          <w:b/>
+          <w:i/>
+          <w:u w:val="single"/>
+          <w:lang w:val="en-US"/>
+        </w:rPr>
+        <w:t>zoneminder</w:t>
+      </w:r>
+      <w:proofErr w:type="spellEnd"/>
+      <w:r>
+        <w:rPr>
+          <w:b/>
+          <w:i/>
+          <w:u w:val="single"/>
+          <w:lang w:val="en-US"/>
+        </w:rPr>
+        <w:t xml:space="preserve"> completely. and re install. When installing </w:t>
+      </w:r>
+      <w:proofErr w:type="spellStart"/>
+      <w:r>
+        <w:rPr>
+          <w:b/>
+          <w:i/>
+          <w:u w:val="single"/>
+          <w:lang w:val="en-US"/>
+        </w:rPr>
+        <w:t>mysql</w:t>
+      </w:r>
+      <w:proofErr w:type="spellEnd"/>
+      <w:r>
+        <w:rPr>
+          <w:b/>
+          <w:i/>
+          <w:u w:val="single"/>
+          <w:lang w:val="en-US"/>
+        </w:rPr>
+        <w:t xml:space="preserve"> just press the enter key for the password .</w:t>
+      </w:r>
+      <w:r>
+        <w:rPr>
+          <w:lang w:val="en-US"/>
+        </w:rPr>
+        <w:t>”</w:t>
+      </w:r>
+    </w:p>
+    <w:p>
+      <w:pPr>
+        <w:rPr>
+          <w:lang w:val="es-CO"/>
+        </w:rPr>
+      </w:pPr>
+      <w:r>
+        <w:rPr>
+          <w:lang w:val="es-CO"/>
+        </w:rPr>
+        <w:t>Así que repetí todo el procedimiento de instalación, pero sin colocarle contrase</w:t>
+      </w:r>
+      <w:r>
+        <w:rPr>
+          <w:lang w:val="es-CO"/>
+        </w:rPr>
+        <w:t xml:space="preserve">ña al usuario </w:t>
+      </w:r>
+      <w:proofErr w:type="spellStart"/>
+      <w:r>
+        <w:rPr>
+          <w:lang w:val="es-CO"/>
+        </w:rPr>
+        <w:t>root</w:t>
+      </w:r>
+      <w:proofErr w:type="spellEnd"/>
+      <w:r>
+        <w:rPr>
+          <w:lang w:val="es-CO"/>
+        </w:rPr>
+        <w:t xml:space="preserve"> de </w:t>
+      </w:r>
+      <w:proofErr w:type="spellStart"/>
+      <w:r>
+        <w:rPr>
+          <w:lang w:val="es-CO"/>
+        </w:rPr>
+        <w:t>mysql</w:t>
+      </w:r>
+      <w:proofErr w:type="spellEnd"/>
+      <w:r>
+        <w:rPr>
+          <w:lang w:val="es-CO"/>
+        </w:rPr>
+        <w:t>.</w:t>
+      </w:r>
+    </w:p>
+    <w:p>
+      <w:pPr>
+        <w:pStyle w:val="Ttulo1"/>
+        <w:rPr>
+          <w:lang w:val="es-CO"/>
+        </w:rPr>
+      </w:pPr>
+      <w:r>
+        <w:rPr>
+          <w:lang w:val="es-CO"/>
+        </w:rPr>
+        <w:t xml:space="preserve"> </w:t>
+      </w:r>
+      <w:r>
+        <w:rPr>
+          <w:lang w:val="es-CO"/>
+        </w:rPr>
+        <w:t xml:space="preserve">Configurar </w:t>
+      </w:r>
+      <w:proofErr w:type="spellStart"/>
+      <w:r>
+        <w:rPr>
+          <w:lang w:val="es-CO"/>
+        </w:rPr>
+        <w:t>virtualhost</w:t>
+      </w:r>
+      <w:proofErr w:type="spellEnd"/>
+      <w:r>
+        <w:rPr>
+          <w:lang w:val="es-CO"/>
+        </w:rPr>
+        <w:t xml:space="preserve"> en Debian 8</w:t>
+      </w:r>
+    </w:p>
+    <w:p>
+      <w:pPr>
+        <w:rPr>
+          <w:lang w:val="es-CO"/>
+        </w:rPr>
+      </w:pPr>
+    </w:p>
+    <w:p>
+      <w:pPr>
+        <w:rPr>
+          <w:lang w:val="es-CO"/>
+        </w:rPr>
+      </w:pPr>
+      <w:r>
+        <w:rPr>
+          <w:lang w:val="es-CO"/>
+        </w:rPr>
+        <w:t xml:space="preserve">Ir a la carpeta </w:t>
+      </w:r>
+      <w:proofErr w:type="spellStart"/>
+      <w:r>
+        <w:rPr>
+          <w:lang w:val="es-CO"/>
+        </w:rPr>
+        <w:t>sites-available</w:t>
+      </w:r>
+      <w:proofErr w:type="spellEnd"/>
+      <w:r>
+        <w:rPr>
+          <w:lang w:val="es-CO"/>
+        </w:rPr>
+        <w:t xml:space="preserve"> y crear un nuevo archivo de configuración a partir de 000-default.conf. El nuevo archivo debe llevar el nombre del nuevo dominio y la extensión </w:t>
+      </w:r>
+      <w:r>
+        <w:rPr>
+          <w:b/>
+          <w:lang w:val="es-CO"/>
+        </w:rPr>
+        <w:t>.conf</w:t>
+      </w:r>
+      <w:r>
+        <w:rPr>
+          <w:lang w:val="es-CO"/>
+        </w:rPr>
+        <w:t>.</w:t>
+      </w:r>
+    </w:p>
+    <w:p>
+      <w:pPr>
+        <w:rPr>
+          <w:lang w:val="es-CO"/>
+        </w:rPr>
+      </w:pPr>
+      <w:proofErr w:type="spellStart"/>
+      <w:r>
+        <w:rPr>
+          <w:lang w:val="es-CO"/>
+        </w:rPr>
+        <w:t>Ej</w:t>
+      </w:r>
+      <w:proofErr w:type="spellEnd"/>
+      <w:r>
+        <w:rPr>
+          <w:lang w:val="es-CO"/>
+        </w:rPr>
+        <w:t xml:space="preserve">: Si mi dominio es </w:t>
+      </w:r>
+      <w:proofErr w:type="spellStart"/>
+      <w:r>
+        <w:rPr>
+          <w:lang w:val="es-CO"/>
+        </w:rPr>
+        <w:t>zm.app</w:t>
+      </w:r>
+      <w:proofErr w:type="spellEnd"/>
+      <w:r>
+        <w:rPr>
+          <w:lang w:val="es-CO"/>
+        </w:rPr>
+        <w:t>, debo hacer lo siguiente:</w:t>
+      </w:r>
+    </w:p>
+    <w:p>
+      <w:pPr>
+        <w:rPr>
+          <w:lang w:val="es-CO"/>
+        </w:rPr>
+      </w:pPr>
+      <w:r>
+        <w:rPr>
+          <w:rStyle w:val="CdigoHTML"/>
+          <w:rFonts w:eastAsiaTheme="minorHAnsi"/>
+          <w:color w:val="333333"/>
+          <w:shd w:val="clear" w:color="auto" w:fill="FFFFFF"/>
+        </w:rPr>
+        <w:t># cd /</w:t>
+      </w:r>
+      <w:proofErr w:type="spellStart"/>
+      <w:r>
+        <w:rPr>
+          <w:rStyle w:val="CdigoHTML"/>
+          <w:rFonts w:eastAsiaTheme="minorHAnsi"/>
+          <w:color w:val="333333"/>
+          <w:shd w:val="clear" w:color="auto" w:fill="FFFFFF"/>
+        </w:rPr>
+        <w:t>etc</w:t>
+      </w:r>
+      <w:proofErr w:type="spellEnd"/>
+      <w:r>
+        <w:rPr>
+          <w:rStyle w:val="CdigoHTML"/>
+          <w:rFonts w:eastAsiaTheme="minorHAnsi"/>
+          <w:color w:val="333333"/>
+          <w:shd w:val="clear" w:color="auto" w:fill="FFFFFF"/>
+        </w:rPr>
+        <w:t>/apache2/</w:t>
+      </w:r>
+      <w:proofErr w:type="spellStart"/>
+      <w:r>
+        <w:rPr>
+          <w:rStyle w:val="CdigoHTML"/>
+          <w:rFonts w:eastAsiaTheme="minorHAnsi"/>
+          <w:color w:val="333333"/>
+          <w:shd w:val="clear" w:color="auto" w:fill="FFFFFF"/>
+        </w:rPr>
+        <w:t>sites-available</w:t>
+      </w:r>
+      <w:proofErr w:type="spellEnd"/>
+      <w:r>
+        <w:rPr>
+          <w:rFonts w:ascii="Lucida Sans Unicode" w:hAnsi="Lucida Sans Unicode" w:cs="Lucida Sans Unicode"/>
+          <w:color w:val="333333"/>
+          <w:sz w:val="20"/>
+          <w:szCs w:val="20"/>
+        </w:rPr>
+        <w:br/>
+      </w:r>
+      <w:r>
+        <w:rPr>
+          <w:rStyle w:val="CdigoHTML"/>
+          <w:rFonts w:eastAsiaTheme="minorHAnsi"/>
+          <w:color w:val="333333"/>
+          <w:shd w:val="clear" w:color="auto" w:fill="FFFFFF"/>
+        </w:rPr>
+        <w:t xml:space="preserve"># </w:t>
+      </w:r>
+      <w:proofErr w:type="spellStart"/>
+      <w:r>
+        <w:rPr>
+          <w:rStyle w:val="CdigoHTML"/>
+          <w:rFonts w:eastAsiaTheme="minorHAnsi"/>
+          <w:color w:val="333333"/>
+          <w:shd w:val="clear" w:color="auto" w:fill="FFFFFF"/>
+        </w:rPr>
+        <w:t>cp</w:t>
+      </w:r>
+      <w:proofErr w:type="spellEnd"/>
+      <w:r>
+        <w:rPr>
+          <w:rStyle w:val="CdigoHTML"/>
+          <w:rFonts w:eastAsiaTheme="minorHAnsi"/>
+          <w:color w:val="333333"/>
+          <w:shd w:val="clear" w:color="auto" w:fill="FFFFFF"/>
+        </w:rPr>
+        <w:t xml:space="preserve"> 000-default.conf </w:t>
+      </w:r>
+      <w:proofErr w:type="spellStart"/>
+      <w:r>
+        <w:rPr>
+          <w:rStyle w:val="CdigoHTML"/>
+          <w:rFonts w:eastAsiaTheme="minorHAnsi"/>
+          <w:color w:val="333333"/>
+          <w:shd w:val="clear" w:color="auto" w:fill="FFFFFF"/>
+        </w:rPr>
+        <w:t>zm.app.conf</w:t>
+      </w:r>
+      <w:proofErr w:type="spellEnd"/>
+    </w:p>
+    <w:p>
+      <w:pPr>
+        <w:rPr>
+          <w:lang w:val="es-CO"/>
+        </w:rPr>
+      </w:pPr>
+    </w:p>
+    <w:p>
+      <w:pPr>
+        <w:rPr>
+          <w:lang w:val="es-CO"/>
+        </w:rPr>
+      </w:pPr>
+      <w:r>
+        <w:rPr>
+          <w:lang w:val="es-CO"/>
+        </w:rPr>
+        <w:t xml:space="preserve">Luego editar </w:t>
+      </w:r>
+      <w:proofErr w:type="spellStart"/>
+      <w:r>
+        <w:rPr>
+          <w:lang w:val="es-CO"/>
+        </w:rPr>
+        <w:t>zm.app.conf</w:t>
+      </w:r>
+      <w:proofErr w:type="spellEnd"/>
+      <w:r>
+        <w:rPr>
+          <w:lang w:val="es-CO"/>
+        </w:rPr>
+        <w:t xml:space="preserve"> con nano:</w:t>
+      </w:r>
+    </w:p>
+    <w:p>
+      <w:pPr>
+        <w:rPr>
+          <w:lang w:val="es-CO"/>
+        </w:rPr>
+      </w:pPr>
+      <w:r>
+        <w:rPr>
+          <w:rFonts w:ascii="Courier New" w:hAnsi="Courier New" w:cs="Courier New"/>
+          <w:color w:val="333333"/>
+          <w:sz w:val="20"/>
+          <w:szCs w:val="20"/>
+          <w:shd w:val="clear" w:color="auto" w:fill="FFFFFF"/>
+        </w:rPr>
+        <w:t xml:space="preserve"># nano </w:t>
+      </w:r>
+      <w:proofErr w:type="spellStart"/>
+      <w:r>
+        <w:rPr>
+          <w:rFonts w:ascii="Courier New" w:hAnsi="Courier New" w:cs="Courier New"/>
+          <w:color w:val="333333"/>
+          <w:sz w:val="20"/>
+          <w:szCs w:val="20"/>
+          <w:shd w:val="clear" w:color="auto" w:fill="FFFFFF"/>
+        </w:rPr>
+        <w:t>zm.app.conf</w:t>
+      </w:r>
+      <w:proofErr w:type="spellEnd"/>
+    </w:p>
+    <w:p>
+      <w:pPr>
+        <w:rPr>
+          <w:lang w:val="es-CO"/>
+        </w:rPr>
+      </w:pPr>
+    </w:p>
+    <w:p>
+      <w:pPr>
+        <w:rPr>
+          <w:lang w:val="es-CO"/>
+        </w:rPr>
+      </w:pPr>
+      <w:r>
+        <w:rPr>
+          <w:lang w:val="es-CO"/>
+        </w:rPr>
+        <w:t xml:space="preserve">Cambiar la carpeta </w:t>
+      </w:r>
+      <w:proofErr w:type="spellStart"/>
+      <w:r>
+        <w:rPr>
+          <w:lang w:val="es-CO"/>
+        </w:rPr>
+        <w:t>DocumentRoot</w:t>
+      </w:r>
+      <w:proofErr w:type="spellEnd"/>
+      <w:r>
+        <w:rPr>
+          <w:lang w:val="es-CO"/>
+        </w:rPr>
+        <w:t xml:space="preserve"> por la ruta del </w:t>
+      </w:r>
+      <w:proofErr w:type="spellStart"/>
+      <w:r>
+        <w:rPr>
+          <w:lang w:val="es-CO"/>
+        </w:rPr>
+        <w:t>zoneminder</w:t>
+      </w:r>
+      <w:proofErr w:type="spellEnd"/>
+      <w:r>
+        <w:rPr>
+          <w:lang w:val="es-CO"/>
+        </w:rPr>
+        <w:t>. Es decir, queda así:</w:t>
+      </w:r>
+    </w:p>
+    <w:p>
+      <w:pPr>
+        <w:rPr>
+          <w:b/>
+          <w:lang w:val="es-CO"/>
+        </w:rPr>
+      </w:pPr>
+      <w:proofErr w:type="spellStart"/>
+      <w:r>
+        <w:rPr>
+          <w:b/>
+          <w:lang w:val="es-CO"/>
+        </w:rPr>
+        <w:t>DocumentRoot</w:t>
+      </w:r>
+      <w:proofErr w:type="spellEnd"/>
+      <w:r>
+        <w:rPr>
+          <w:b/>
+          <w:lang w:val="es-CO"/>
+        </w:rPr>
+        <w:t xml:space="preserve"> /</w:t>
+      </w:r>
+      <w:proofErr w:type="spellStart"/>
+      <w:r>
+        <w:rPr>
+          <w:b/>
+          <w:lang w:val="es-CO"/>
+        </w:rPr>
+        <w:t>usr</w:t>
+      </w:r>
+      <w:proofErr w:type="spellEnd"/>
+      <w:r>
+        <w:rPr>
+          <w:b/>
+          <w:lang w:val="es-CO"/>
+        </w:rPr>
+        <w:t>/share/</w:t>
+      </w:r>
+      <w:proofErr w:type="spellStart"/>
+      <w:r>
+        <w:rPr>
+          <w:b/>
+          <w:lang w:val="es-CO"/>
+        </w:rPr>
+        <w:t>zoneminder</w:t>
+      </w:r>
+      <w:proofErr w:type="spellEnd"/>
+      <w:r>
+        <w:rPr>
+          <w:b/>
+          <w:lang w:val="es-CO"/>
+        </w:rPr>
+        <w:t>/www</w:t>
+      </w:r>
+    </w:p>
+    <w:p>
+      <w:pPr>
+        <w:rPr>
+          <w:lang w:val="es-CO"/>
+        </w:rPr>
+      </w:pPr>
+      <w:r>
+        <w:rPr>
+          <w:lang w:val="es-CO"/>
+        </w:rPr>
+        <w:t xml:space="preserve">Luego se coloca una línea debajo del </w:t>
+      </w:r>
+      <w:proofErr w:type="spellStart"/>
+      <w:r>
+        <w:rPr>
+          <w:lang w:val="es-CO"/>
+        </w:rPr>
+        <w:t>DocumentRoot</w:t>
+      </w:r>
+      <w:proofErr w:type="spellEnd"/>
+      <w:r>
+        <w:rPr>
+          <w:lang w:val="es-CO"/>
+        </w:rPr>
+        <w:t xml:space="preserve"> indicando el dominio. </w:t>
+      </w:r>
+      <w:proofErr w:type="spellStart"/>
+      <w:r>
+        <w:rPr>
+          <w:lang w:val="es-CO"/>
+        </w:rPr>
+        <w:t>Ej</w:t>
+      </w:r>
+      <w:proofErr w:type="spellEnd"/>
+      <w:r>
+        <w:rPr>
+          <w:lang w:val="es-CO"/>
+        </w:rPr>
+        <w:t>:</w:t>
+      </w:r>
+    </w:p>
+    <w:p>
+      <w:pPr>
+        <w:rPr>
+          <w:b/>
+          <w:lang w:val="es-CO"/>
+        </w:rPr>
+      </w:pPr>
+      <w:proofErr w:type="spellStart"/>
+      <w:r>
+        <w:rPr>
+          <w:b/>
+          <w:lang w:val="es-CO"/>
+        </w:rPr>
+        <w:t>ServerAlias</w:t>
+      </w:r>
+      <w:proofErr w:type="spellEnd"/>
+      <w:r>
+        <w:rPr>
+          <w:b/>
+          <w:lang w:val="es-CO"/>
+        </w:rPr>
+        <w:t xml:space="preserve"> </w:t>
+      </w:r>
+      <w:proofErr w:type="spellStart"/>
+      <w:r>
+        <w:rPr>
+          <w:b/>
+          <w:lang w:val="es-CO"/>
+        </w:rPr>
+        <w:t>zm.app</w:t>
+      </w:r>
+      <w:proofErr w:type="spellEnd"/>
+    </w:p>
+    <w:p>
+      <w:pPr>
+        <w:rPr>
+          <w:lang w:val="es-CO"/>
+        </w:rPr>
+      </w:pPr>
+    </w:p>
+    <w:p>
+      <w:pPr>
+        <w:rPr>
+          <w:lang w:val="es-CO"/>
+        </w:rPr>
+      </w:pPr>
+      <w:r>
+        <w:rPr>
+          <w:lang w:val="es-CO"/>
+        </w:rPr>
+        <w:t>Finalmente se activa el host y se reinicia Apache:</w:t>
+      </w:r>
+    </w:p>
+    <w:p>
+      <w:pPr>
+        <w:rPr>
+          <w:lang w:val="en-US"/>
+        </w:rPr>
+      </w:pPr>
+      <w:r>
+        <w:rPr>
+          <w:rStyle w:val="CdigoHTML"/>
+          <w:rFonts w:eastAsiaTheme="minorHAnsi"/>
+          <w:color w:val="333333"/>
+          <w:shd w:val="clear" w:color="auto" w:fill="FFFFFF"/>
+          <w:lang w:val="en-US"/>
+        </w:rPr>
+        <w:t xml:space="preserve"># a2ensite </w:t>
+      </w:r>
+      <w:proofErr w:type="spellStart"/>
+      <w:r>
+        <w:rPr>
+          <w:rStyle w:val="CdigoHTML"/>
+          <w:rFonts w:eastAsiaTheme="minorHAnsi"/>
+          <w:color w:val="333333"/>
+          <w:shd w:val="clear" w:color="auto" w:fill="FFFFFF"/>
+          <w:lang w:val="en-US"/>
+        </w:rPr>
+        <w:t>zm</w:t>
+      </w:r>
+      <w:r>
+        <w:rPr>
+          <w:rStyle w:val="CdigoHTML"/>
+          <w:rFonts w:eastAsiaTheme="minorHAnsi"/>
+          <w:color w:val="333333"/>
+          <w:shd w:val="clear" w:color="auto" w:fill="FFFFFF"/>
+          <w:lang w:val="en-US"/>
+        </w:rPr>
+        <w:t>.</w:t>
+      </w:r>
+      <w:r>
+        <w:rPr>
+          <w:rStyle w:val="CdigoHTML"/>
+          <w:rFonts w:eastAsiaTheme="minorHAnsi"/>
+          <w:color w:val="333333"/>
+          <w:shd w:val="clear" w:color="auto" w:fill="FFFFFF"/>
+          <w:lang w:val="en-US"/>
+        </w:rPr>
+        <w:t>app</w:t>
+      </w:r>
+      <w:r>
+        <w:rPr>
+          <w:rStyle w:val="CdigoHTML"/>
+          <w:rFonts w:eastAsiaTheme="minorHAnsi"/>
+          <w:color w:val="333333"/>
+          <w:shd w:val="clear" w:color="auto" w:fill="FFFFFF"/>
+          <w:lang w:val="en-US"/>
+        </w:rPr>
+        <w:t>.conf</w:t>
+      </w:r>
+      <w:proofErr w:type="spellEnd"/>
+      <w:r>
+        <w:rPr>
+          <w:rFonts w:ascii="Lucida Sans Unicode" w:hAnsi="Lucida Sans Unicode" w:cs="Lucida Sans Unicode"/>
+          <w:color w:val="333333"/>
+          <w:sz w:val="20"/>
+          <w:szCs w:val="20"/>
+          <w:lang w:val="en-US"/>
+        </w:rPr>
+        <w:br/>
+      </w:r>
+      <w:r>
+        <w:rPr>
+          <w:rStyle w:val="CdigoHTML"/>
+          <w:rFonts w:eastAsiaTheme="minorHAnsi"/>
+          <w:color w:val="333333"/>
+          <w:shd w:val="clear" w:color="auto" w:fill="FFFFFF"/>
+          <w:lang w:val="en-US"/>
+        </w:rPr>
+        <w:t># service apache2 restart</w:t>
+      </w:r>
+    </w:p>
+    <w:p>
+      <w:pPr>
+        <w:rPr>
+          <w:lang w:val="en-US"/>
+        </w:rPr>
+      </w:pPr>
+    </w:p>
+    <w:p>
+      <w:pPr>
+        <w:rPr>
+          <w:lang w:val="es-CO"/>
+        </w:rPr>
+      </w:pPr>
+      <w:r>
+        <w:rPr>
+          <w:lang w:val="es-CO"/>
+        </w:rPr>
+        <w:t xml:space="preserve">Tomado de: </w:t>
+      </w:r>
+      <w:r>
+        <w:rPr>
+          <w:b/>
+          <w:lang w:val="es-CO"/>
+        </w:rPr>
+        <w:t>https://debiantalk.wordpress.com/2015/07/08/how-to-set-up-apache-virtual-hosts-on-debian-8/</w:t>
+      </w:r>
+    </w:p>
+    <w:p>
+      <w:pPr>
+        <w:rPr>
+          <w:lang w:val="es-CO"/>
+        </w:rPr>
+      </w:pPr>
+    </w:p>
+    <w:p>
+      <w:pPr>
+        <w:rPr>
+          <w:lang w:val="es-CO"/>
+        </w:rPr>
+      </w:pPr>
+    </w:p>
+    <w:p>
+      <w:pPr>
+        <w:rPr>
+          <w:lang w:val="es-CO"/>
+        </w:rPr>
+      </w:pPr>
+      <w:r>
+        <w:rPr>
+          <w:lang w:val="es-CO"/>
+        </w:rPr>
+        <w:t xml:space="preserve">Cambiar la resolución de la pantalla de </w:t>
+      </w:r>
+      <w:proofErr w:type="spellStart"/>
+      <w:r>
+        <w:rPr>
+          <w:lang w:val="es-CO"/>
+        </w:rPr>
+        <w:t>debian</w:t>
+      </w:r>
+      <w:proofErr w:type="spellEnd"/>
+      <w:r>
+        <w:rPr>
+          <w:lang w:val="es-CO"/>
+        </w:rPr>
+        <w:t>:</w:t>
+      </w:r>
+    </w:p>
+    <w:p>
+      <w:pPr>
+        <w:rPr>
+          <w:lang w:val="es-CO"/>
+        </w:rPr>
+      </w:pPr>
+      <w:r>
+        <w:rPr>
+          <w:lang w:val="es-CO"/>
+        </w:rPr>
+        <w:t xml:space="preserve">Estando como </w:t>
+      </w:r>
+      <w:proofErr w:type="spellStart"/>
+      <w:r>
+        <w:rPr>
+          <w:lang w:val="es-CO"/>
+        </w:rPr>
+        <w:t>root</w:t>
+      </w:r>
+      <w:proofErr w:type="spellEnd"/>
+      <w:r>
+        <w:rPr>
+          <w:lang w:val="es-CO"/>
+        </w:rPr>
+        <w:t>:</w:t>
+      </w:r>
+    </w:p>
+    <w:p>
+      <w:pPr>
+        <w:rPr>
+          <w:lang w:val="es-CO"/>
+        </w:rPr>
+      </w:pPr>
+      <w:r>
+        <w:rPr>
+          <w:lang w:val="es-CO"/>
+        </w:rPr>
+        <w:t>nano /</w:t>
+      </w:r>
+      <w:proofErr w:type="spellStart"/>
+      <w:r>
+        <w:rPr>
+          <w:lang w:val="es-CO"/>
+        </w:rPr>
+        <w:t>etc</w:t>
+      </w:r>
+      <w:proofErr w:type="spellEnd"/>
+      <w:r>
+        <w:rPr>
+          <w:lang w:val="es-CO"/>
+        </w:rPr>
+        <w:t>/default/</w:t>
+      </w:r>
+      <w:proofErr w:type="spellStart"/>
+      <w:r>
+        <w:rPr>
+          <w:lang w:val="es-CO"/>
+        </w:rPr>
+        <w:t>grub</w:t>
+      </w:r>
+      <w:proofErr w:type="spellEnd"/>
+    </w:p>
+    <w:p>
+      <w:pPr>
+        <w:rPr>
+          <w:lang w:val="es-CO"/>
+        </w:rPr>
+      </w:pPr>
+      <w:r>
+        <w:rPr>
+          <w:lang w:val="es-CO"/>
+        </w:rPr>
+        <w:t>buscar la línea que contiene:</w:t>
+      </w:r>
+    </w:p>
+    <w:p>
+      <w:pPr>
+        <w:rPr>
+          <w:lang w:val="es-CO"/>
+        </w:rPr>
+      </w:pPr>
+      <w:r>
+        <w:rPr>
+          <w:lang w:val="es-CO"/>
+        </w:rPr>
+        <w:t>#GRUB_GFX_MODE=640x480</w:t>
+      </w:r>
+    </w:p>
+    <w:p>
+      <w:pPr>
+        <w:rPr>
+          <w:lang w:val="es-CO"/>
+        </w:rPr>
+      </w:pPr>
+    </w:p>
+    <w:p>
+      <w:pPr>
+        <w:rPr>
+          <w:lang w:val="es-CO"/>
+        </w:rPr>
+      </w:pPr>
+      <w:r>
+        <w:rPr>
+          <w:lang w:val="es-CO"/>
+        </w:rPr>
+        <w:lastRenderedPageBreak/>
+        <w:t>Y colocar debajo:</w:t>
+      </w:r>
+    </w:p>
+    <w:p>
+      <w:pPr>
+        <w:rPr>
+          <w:lang w:val="es-CO"/>
+        </w:rPr>
+      </w:pPr>
+      <w:r>
+        <w:rPr>
+          <w:lang w:val="es-CO"/>
+        </w:rPr>
+        <w:t>GRUB_GFXPAYLOAD_LINUX=1152x864x24</w:t>
+      </w:r>
+    </w:p>
+    <w:p>
+      <w:pPr>
+        <w:rPr>
+          <w:lang w:val="es-CO"/>
+        </w:rPr>
+      </w:pPr>
+    </w:p>
+    <w:p>
+      <w:pPr>
+        <w:rPr>
+          <w:lang w:val="es-CO"/>
+        </w:rPr>
+      </w:pPr>
+      <w:r>
+        <w:rPr>
+          <w:lang w:val="es-CO"/>
+        </w:rPr>
+        <w:t xml:space="preserve">Grabar el archivo y actualizar el </w:t>
+      </w:r>
+      <w:proofErr w:type="spellStart"/>
+      <w:r>
+        <w:rPr>
+          <w:lang w:val="es-CO"/>
+        </w:rPr>
+        <w:t>grub</w:t>
+      </w:r>
+      <w:proofErr w:type="spellEnd"/>
+      <w:r>
+        <w:rPr>
+          <w:lang w:val="es-CO"/>
+        </w:rPr>
+        <w:t xml:space="preserve"> con el siguiente comando:</w:t>
+      </w:r>
+    </w:p>
+    <w:p>
+      <w:pPr>
+        <w:rPr>
+          <w:b/>
+          <w:lang w:val="es-CO"/>
+        </w:rPr>
+      </w:pPr>
+      <w:proofErr w:type="spellStart"/>
+      <w:r>
+        <w:rPr>
+          <w:b/>
+          <w:lang w:val="es-CO"/>
+        </w:rPr>
+        <w:t>upgrade-grub</w:t>
+      </w:r>
+      <w:proofErr w:type="spellEnd"/>
+    </w:p>
+    <w:p>
+      <w:pPr>
+        <w:rPr>
+          <w:lang w:val="es-CO"/>
+        </w:rPr>
+      </w:pPr>
+    </w:p>
+    <w:p>
+      <w:pPr>
+        <w:rPr>
+          <w:lang w:val="es-CO"/>
+        </w:rPr>
+      </w:pPr>
+      <w:r>
+        <w:rPr>
+          <w:lang w:val="es-CO"/>
+        </w:rPr>
+        <w:t xml:space="preserve">Apagar el sistema: </w:t>
+      </w:r>
+      <w:proofErr w:type="spellStart"/>
+      <w:r>
+        <w:rPr>
+          <w:b/>
+          <w:lang w:val="es-CO"/>
+        </w:rPr>
+        <w:t>shutdown</w:t>
+      </w:r>
+      <w:proofErr w:type="spellEnd"/>
+      <w:r>
+        <w:rPr>
+          <w:b/>
+          <w:lang w:val="es-CO"/>
+        </w:rPr>
+        <w:t xml:space="preserve"> -h </w:t>
+      </w:r>
+      <w:proofErr w:type="spellStart"/>
+      <w:r>
+        <w:rPr>
+          <w:b/>
+          <w:lang w:val="es-CO"/>
+        </w:rPr>
+        <w:t>now</w:t>
+      </w:r>
+      <w:proofErr w:type="spellEnd"/>
+    </w:p>
+    <w:p>
+      <w:pPr>
+        <w:rPr>
+          <w:lang w:val="es-CO"/>
+        </w:rPr>
+      </w:pPr>
       <w:bookmarkStart w:id="0" w:name="_GoBack"/>
       <w:bookmarkEnd w:id="0"/>
-    </w:p>
-    <w:p>
-      <w:pPr>
-        <w:rPr>
-          <w:lang w:val="es-CO"/>
-        </w:rPr>
-      </w:pPr>
     </w:p>
     <w:p>
       <w:pPr>
@@ -1117,6 +2413,27 @@
     <w:name w:val="Normal"/>
     <w:qFormat/>
   </w:style>
+  <w:style w:type="paragraph" w:styleId="Ttulo1">
+    <w:name w:val="heading 1"/>
+    <w:basedOn w:val="Normal"/>
+    <w:next w:val="Normal"/>
+    <w:link w:val="Ttulo1Car"/>
+    <w:uiPriority w:val="9"/>
+    <w:qFormat/>
+    <w:rsid w:val="0041646B"/>
+    <w:pPr>
+      <w:keepNext/>
+      <w:keepLines/>
+      <w:spacing w:before="240" w:after="0"/>
+      <w:outlineLvl w:val="0"/>
+    </w:pPr>
+    <w:rPr>
+      <w:rFonts w:asciiTheme="majorHAnsi" w:eastAsiaTheme="majorEastAsia" w:hAnsiTheme="majorHAnsi" w:cstheme="majorBidi"/>
+      <w:color w:val="2F5496" w:themeColor="accent1" w:themeShade="BF"/>
+      <w:sz w:val="32"/>
+      <w:szCs w:val="32"/>
+    </w:rPr>
+  </w:style>
   <w:style w:type="character" w:default="1" w:styleId="Fuentedeprrafopredeter">
     <w:name w:val="Default Paragraph Font"/>
     <w:uiPriority w:val="1"/>
@@ -1211,6 +2528,19 @@
     <w:name w:val="apple-converted-space"/>
     <w:basedOn w:val="Fuentedeprrafopredeter"/>
     <w:rsid w:val="004F7A4E"/>
+  </w:style>
+  <w:style w:type="character" w:customStyle="1" w:styleId="Ttulo1Car">
+    <w:name w:val="Título 1 Car"/>
+    <w:basedOn w:val="Fuentedeprrafopredeter"/>
+    <w:link w:val="Ttulo1"/>
+    <w:uiPriority w:val="9"/>
+    <w:rsid w:val="0041646B"/>
+    <w:rPr>
+      <w:rFonts w:asciiTheme="majorHAnsi" w:eastAsiaTheme="majorEastAsia" w:hAnsiTheme="majorHAnsi" w:cstheme="majorBidi"/>
+      <w:color w:val="2F5496" w:themeColor="accent1" w:themeShade="BF"/>
+      <w:sz w:val="32"/>
+      <w:szCs w:val="32"/>
+    </w:rPr>
   </w:style>
 </w:styles>
 </file>

</xml_diff>

<commit_message>
probando IP directa como dominio
</commit_message>
<xml_diff>
--- a/Docum/Notas.docx
+++ b/Docum/Notas.docx
@@ -1927,77 +1927,447 @@
           <w:b/>
           <w:lang w:val="es-CO"/>
         </w:rPr>
-        <w:t>upgrade-grub</w:t>
-      </w:r>
-      <w:proofErr w:type="spellEnd"/>
-    </w:p>
-    <w:p>
-      <w:pPr>
-        <w:rPr>
-          <w:lang w:val="es-CO"/>
-        </w:rPr>
-      </w:pPr>
-    </w:p>
-    <w:p>
-      <w:pPr>
-        <w:rPr>
-          <w:lang w:val="es-CO"/>
-        </w:rPr>
-      </w:pPr>
-      <w:r>
-        <w:rPr>
-          <w:lang w:val="es-CO"/>
-        </w:rPr>
-        <w:t xml:space="preserve">Apagar el sistema: </w:t>
-      </w:r>
-      <w:proofErr w:type="spellStart"/>
-      <w:r>
-        <w:rPr>
-          <w:b/>
-          <w:lang w:val="es-CO"/>
-        </w:rPr>
-        <w:t>shutdown</w:t>
-      </w:r>
-      <w:proofErr w:type="spellEnd"/>
-      <w:r>
-        <w:rPr>
-          <w:b/>
-          <w:lang w:val="es-CO"/>
-        </w:rPr>
-        <w:t xml:space="preserve"> -h </w:t>
-      </w:r>
-      <w:proofErr w:type="spellStart"/>
-      <w:r>
-        <w:rPr>
-          <w:b/>
-          <w:lang w:val="es-CO"/>
-        </w:rPr>
-        <w:t>now</w:t>
-      </w:r>
-      <w:proofErr w:type="spellEnd"/>
-    </w:p>
-    <w:p>
-      <w:pPr>
-        <w:rPr>
-          <w:lang w:val="es-CO"/>
-        </w:rPr>
-      </w:pPr>
+        <w:t>up</w:t>
+      </w:r>
+      <w:r>
+        <w:rPr>
+          <w:b/>
+          <w:lang w:val="es-CO"/>
+        </w:rPr>
+        <w:t>date</w:t>
+      </w:r>
       <w:bookmarkStart w:id="0" w:name="_GoBack"/>
       <w:bookmarkEnd w:id="0"/>
-    </w:p>
-    <w:p>
-      <w:pPr>
-        <w:rPr>
-          <w:lang w:val="es-CO"/>
-        </w:rPr>
-      </w:pPr>
-    </w:p>
-    <w:p>
-      <w:pPr>
-        <w:rPr>
-          <w:lang w:val="es-CO"/>
-        </w:rPr>
-      </w:pPr>
+      <w:r>
+        <w:rPr>
+          <w:b/>
+          <w:lang w:val="es-CO"/>
+        </w:rPr>
+        <w:t>-grub</w:t>
+      </w:r>
+      <w:proofErr w:type="spellEnd"/>
+    </w:p>
+    <w:p>
+      <w:pPr>
+        <w:rPr>
+          <w:lang w:val="es-CO"/>
+        </w:rPr>
+      </w:pPr>
+    </w:p>
+    <w:p>
+      <w:pPr>
+        <w:rPr>
+          <w:lang w:val="es-CO"/>
+        </w:rPr>
+      </w:pPr>
+      <w:r>
+        <w:rPr>
+          <w:lang w:val="es-CO"/>
+        </w:rPr>
+        <w:t xml:space="preserve">Apagar el sistema: </w:t>
+      </w:r>
+      <w:proofErr w:type="spellStart"/>
+      <w:r>
+        <w:rPr>
+          <w:b/>
+          <w:lang w:val="es-CO"/>
+        </w:rPr>
+        <w:t>shutdown</w:t>
+      </w:r>
+      <w:proofErr w:type="spellEnd"/>
+      <w:r>
+        <w:rPr>
+          <w:b/>
+          <w:lang w:val="es-CO"/>
+        </w:rPr>
+        <w:t xml:space="preserve"> -h </w:t>
+      </w:r>
+      <w:proofErr w:type="spellStart"/>
+      <w:r>
+        <w:rPr>
+          <w:b/>
+          <w:lang w:val="es-CO"/>
+        </w:rPr>
+        <w:t>now</w:t>
+      </w:r>
+      <w:proofErr w:type="spellEnd"/>
+    </w:p>
+    <w:p>
+      <w:pPr>
+        <w:rPr>
+          <w:lang w:val="es-CO"/>
+        </w:rPr>
+      </w:pPr>
+    </w:p>
+    <w:p>
+      <w:pPr>
+        <w:rPr>
+          <w:lang w:val="es-CO"/>
+        </w:rPr>
+      </w:pPr>
+    </w:p>
+    <w:p>
+      <w:pPr>
+        <w:rPr>
+          <w:lang w:val="es-CO"/>
+        </w:rPr>
+      </w:pPr>
+    </w:p>
+    <w:p>
+      <w:pPr>
+        <w:pStyle w:val="Ttulo3"/>
+        <w:shd w:val="clear" w:color="auto" w:fill="FFFFFF"/>
+        <w:spacing w:before="0"/>
+        <w:rPr>
+          <w:rFonts w:ascii="Segoe UI" w:hAnsi="Segoe UI" w:cs="Segoe UI"/>
+          <w:color w:val="24292E"/>
+          <w:sz w:val="30"/>
+          <w:szCs w:val="30"/>
+          <w:lang w:val="en-US"/>
+        </w:rPr>
+      </w:pPr>
+      <w:r>
+        <w:rPr>
+          <w:rFonts w:ascii="Segoe UI" w:hAnsi="Segoe UI" w:cs="Segoe UI"/>
+          <w:color w:val="24292E"/>
+          <w:sz w:val="30"/>
+          <w:szCs w:val="30"/>
+          <w:lang w:val="en-US"/>
+        </w:rPr>
+        <w:t>…or create a new repository on the command line</w:t>
+      </w:r>
+    </w:p>
+    <w:p>
+      <w:pPr>
+        <w:pStyle w:val="HTMLconformatoprevio"/>
+        <w:shd w:val="clear" w:color="auto" w:fill="F6F8FA"/>
+        <w:rPr>
+          <w:rFonts w:ascii="Consolas" w:hAnsi="Consolas"/>
+          <w:color w:val="24292E"/>
+          <w:lang w:val="en-US"/>
+        </w:rPr>
+      </w:pPr>
+      <w:r>
+        <w:rPr>
+          <w:rStyle w:val="user-select-contain"/>
+          <w:rFonts w:ascii="Consolas" w:eastAsiaTheme="majorEastAsia" w:hAnsi="Consolas"/>
+          <w:color w:val="24292E"/>
+          <w:lang w:val="en-US"/>
+        </w:rPr>
+        <w:t xml:space="preserve">echo "# </w:t>
+      </w:r>
+      <w:proofErr w:type="spellStart"/>
+      <w:r>
+        <w:rPr>
+          <w:rStyle w:val="user-select-contain"/>
+          <w:rFonts w:ascii="Consolas" w:eastAsiaTheme="majorEastAsia" w:hAnsi="Consolas"/>
+          <w:color w:val="24292E"/>
+          <w:lang w:val="en-US"/>
+        </w:rPr>
+        <w:t>zoneminderGUI</w:t>
+      </w:r>
+      <w:proofErr w:type="spellEnd"/>
+      <w:r>
+        <w:rPr>
+          <w:rStyle w:val="user-select-contain"/>
+          <w:rFonts w:ascii="Consolas" w:eastAsiaTheme="majorEastAsia" w:hAnsi="Consolas"/>
+          <w:color w:val="24292E"/>
+          <w:lang w:val="en-US"/>
+        </w:rPr>
+        <w:t>" &gt;&gt; README.md</w:t>
+      </w:r>
+    </w:p>
+    <w:p>
+      <w:pPr>
+        <w:pStyle w:val="HTMLconformatoprevio"/>
+        <w:shd w:val="clear" w:color="auto" w:fill="F6F8FA"/>
+        <w:rPr>
+          <w:rFonts w:ascii="Consolas" w:hAnsi="Consolas"/>
+          <w:color w:val="24292E"/>
+          <w:lang w:val="en-US"/>
+        </w:rPr>
+      </w:pPr>
+      <w:proofErr w:type="spellStart"/>
+      <w:r>
+        <w:rPr>
+          <w:rStyle w:val="user-select-contain"/>
+          <w:rFonts w:ascii="Consolas" w:eastAsiaTheme="majorEastAsia" w:hAnsi="Consolas"/>
+          <w:color w:val="24292E"/>
+          <w:lang w:val="en-US"/>
+        </w:rPr>
+        <w:t>git</w:t>
+      </w:r>
+      <w:proofErr w:type="spellEnd"/>
+      <w:r>
+        <w:rPr>
+          <w:rStyle w:val="user-select-contain"/>
+          <w:rFonts w:ascii="Consolas" w:eastAsiaTheme="majorEastAsia" w:hAnsi="Consolas"/>
+          <w:color w:val="24292E"/>
+          <w:lang w:val="en-US"/>
+        </w:rPr>
+        <w:t xml:space="preserve"> </w:t>
+      </w:r>
+      <w:proofErr w:type="spellStart"/>
+      <w:r>
+        <w:rPr>
+          <w:rStyle w:val="user-select-contain"/>
+          <w:rFonts w:ascii="Consolas" w:eastAsiaTheme="majorEastAsia" w:hAnsi="Consolas"/>
+          <w:color w:val="24292E"/>
+          <w:lang w:val="en-US"/>
+        </w:rPr>
+        <w:t>init</w:t>
+      </w:r>
+      <w:proofErr w:type="spellEnd"/>
+    </w:p>
+    <w:p>
+      <w:pPr>
+        <w:pStyle w:val="HTMLconformatoprevio"/>
+        <w:shd w:val="clear" w:color="auto" w:fill="F6F8FA"/>
+        <w:rPr>
+          <w:rFonts w:ascii="Consolas" w:hAnsi="Consolas"/>
+          <w:color w:val="24292E"/>
+          <w:lang w:val="en-US"/>
+        </w:rPr>
+      </w:pPr>
+      <w:proofErr w:type="spellStart"/>
+      <w:r>
+        <w:rPr>
+          <w:rStyle w:val="user-select-contain"/>
+          <w:rFonts w:ascii="Consolas" w:eastAsiaTheme="majorEastAsia" w:hAnsi="Consolas"/>
+          <w:color w:val="24292E"/>
+          <w:lang w:val="en-US"/>
+        </w:rPr>
+        <w:t>git</w:t>
+      </w:r>
+      <w:proofErr w:type="spellEnd"/>
+      <w:r>
+        <w:rPr>
+          <w:rStyle w:val="user-select-contain"/>
+          <w:rFonts w:ascii="Consolas" w:eastAsiaTheme="majorEastAsia" w:hAnsi="Consolas"/>
+          <w:color w:val="24292E"/>
+          <w:lang w:val="en-US"/>
+        </w:rPr>
+        <w:t xml:space="preserve"> add README.md</w:t>
+      </w:r>
+    </w:p>
+    <w:p>
+      <w:pPr>
+        <w:pStyle w:val="HTMLconformatoprevio"/>
+        <w:shd w:val="clear" w:color="auto" w:fill="F6F8FA"/>
+        <w:rPr>
+          <w:rFonts w:ascii="Consolas" w:hAnsi="Consolas"/>
+          <w:color w:val="24292E"/>
+          <w:lang w:val="en-US"/>
+        </w:rPr>
+      </w:pPr>
+      <w:proofErr w:type="spellStart"/>
+      <w:r>
+        <w:rPr>
+          <w:rStyle w:val="user-select-contain"/>
+          <w:rFonts w:ascii="Consolas" w:eastAsiaTheme="majorEastAsia" w:hAnsi="Consolas"/>
+          <w:color w:val="24292E"/>
+          <w:lang w:val="en-US"/>
+        </w:rPr>
+        <w:t>git</w:t>
+      </w:r>
+      <w:proofErr w:type="spellEnd"/>
+      <w:r>
+        <w:rPr>
+          <w:rStyle w:val="user-select-contain"/>
+          <w:rFonts w:ascii="Consolas" w:eastAsiaTheme="majorEastAsia" w:hAnsi="Consolas"/>
+          <w:color w:val="24292E"/>
+          <w:lang w:val="en-US"/>
+        </w:rPr>
+        <w:t xml:space="preserve"> commit -m "first commit"</w:t>
+      </w:r>
+    </w:p>
+    <w:p>
+      <w:pPr>
+        <w:pStyle w:val="HTMLconformatoprevio"/>
+        <w:shd w:val="clear" w:color="auto" w:fill="F6F8FA"/>
+        <w:rPr>
+          <w:rFonts w:ascii="Consolas" w:hAnsi="Consolas"/>
+          <w:color w:val="24292E"/>
+          <w:lang w:val="en-US"/>
+        </w:rPr>
+      </w:pPr>
+      <w:proofErr w:type="spellStart"/>
+      <w:r>
+        <w:rPr>
+          <w:rStyle w:val="user-select-contain"/>
+          <w:rFonts w:ascii="Consolas" w:eastAsiaTheme="majorEastAsia" w:hAnsi="Consolas"/>
+          <w:color w:val="24292E"/>
+          <w:lang w:val="en-US"/>
+        </w:rPr>
+        <w:t>git</w:t>
+      </w:r>
+      <w:proofErr w:type="spellEnd"/>
+      <w:r>
+        <w:rPr>
+          <w:rStyle w:val="user-select-contain"/>
+          <w:rFonts w:ascii="Consolas" w:eastAsiaTheme="majorEastAsia" w:hAnsi="Consolas"/>
+          <w:color w:val="24292E"/>
+          <w:lang w:val="en-US"/>
+        </w:rPr>
+        <w:t xml:space="preserve"> remote add origin </w:t>
+      </w:r>
+      <w:r>
+        <w:rPr>
+          <w:rStyle w:val="js-git-clone-help-text"/>
+          <w:rFonts w:ascii="Consolas" w:eastAsiaTheme="majorEastAsia" w:hAnsi="Consolas"/>
+          <w:color w:val="24292E"/>
+          <w:lang w:val="en-US"/>
+        </w:rPr>
+        <w:t>https://github.com/rafavarela/zoneminderGUI.git</w:t>
+      </w:r>
+    </w:p>
+    <w:p>
+      <w:pPr>
+        <w:pStyle w:val="HTMLconformatoprevio"/>
+        <w:shd w:val="clear" w:color="auto" w:fill="F6F8FA"/>
+        <w:rPr>
+          <w:rFonts w:ascii="Consolas" w:hAnsi="Consolas"/>
+          <w:color w:val="24292E"/>
+          <w:lang w:val="en-US"/>
+        </w:rPr>
+      </w:pPr>
+      <w:r>
+        <w:rPr>
+          <w:rStyle w:val="user-select-contain"/>
+          <w:rFonts w:ascii="Consolas" w:eastAsiaTheme="majorEastAsia" w:hAnsi="Consolas"/>
+          <w:color w:val="24292E"/>
+          <w:lang w:val="en-US"/>
+        </w:rPr>
+        <w:t xml:space="preserve"> </w:t>
+      </w:r>
+    </w:p>
+    <w:p>
+      <w:pPr>
+        <w:pStyle w:val="Ttulo3"/>
+        <w:shd w:val="clear" w:color="auto" w:fill="FFFFFF"/>
+        <w:spacing w:before="0"/>
+        <w:rPr>
+          <w:rFonts w:ascii="Segoe UI" w:hAnsi="Segoe UI" w:cs="Segoe UI"/>
+          <w:color w:val="24292E"/>
+          <w:sz w:val="30"/>
+          <w:szCs w:val="30"/>
+          <w:lang w:val="en-US"/>
+        </w:rPr>
+      </w:pPr>
+      <w:r>
+        <w:rPr>
+          <w:rFonts w:ascii="Segoe UI" w:hAnsi="Segoe UI" w:cs="Segoe UI"/>
+          <w:color w:val="24292E"/>
+          <w:sz w:val="30"/>
+          <w:szCs w:val="30"/>
+          <w:lang w:val="en-US"/>
+        </w:rPr>
+        <w:t>…or push an existing repository from the command line</w:t>
+      </w:r>
+    </w:p>
+    <w:p>
+      <w:pPr>
+        <w:pStyle w:val="HTMLconformatoprevio"/>
+        <w:shd w:val="clear" w:color="auto" w:fill="F6F8FA"/>
+        <w:rPr>
+          <w:rFonts w:ascii="Consolas" w:hAnsi="Consolas"/>
+          <w:color w:val="24292E"/>
+          <w:lang w:val="en-US"/>
+        </w:rPr>
+      </w:pPr>
+      <w:proofErr w:type="spellStart"/>
+      <w:r>
+        <w:rPr>
+          <w:rStyle w:val="user-select-contain"/>
+          <w:rFonts w:ascii="Consolas" w:eastAsiaTheme="majorEastAsia" w:hAnsi="Consolas"/>
+          <w:color w:val="24292E"/>
+          <w:lang w:val="en-US"/>
+        </w:rPr>
+        <w:t>git</w:t>
+      </w:r>
+      <w:proofErr w:type="spellEnd"/>
+      <w:r>
+        <w:rPr>
+          <w:rStyle w:val="user-select-contain"/>
+          <w:rFonts w:ascii="Consolas" w:eastAsiaTheme="majorEastAsia" w:hAnsi="Consolas"/>
+          <w:color w:val="24292E"/>
+          <w:lang w:val="en-US"/>
+        </w:rPr>
+        <w:t xml:space="preserve"> remote add origin </w:t>
+      </w:r>
+      <w:r>
+        <w:rPr>
+          <w:rStyle w:val="js-git-clone-help-text"/>
+          <w:rFonts w:ascii="Consolas" w:eastAsiaTheme="majorEastAsia" w:hAnsi="Consolas"/>
+          <w:color w:val="24292E"/>
+          <w:lang w:val="en-US"/>
+        </w:rPr>
+        <w:t>https://github.com/rafavarela/zoneminderGUI.git</w:t>
+      </w:r>
+    </w:p>
+    <w:p>
+      <w:pPr>
+        <w:pStyle w:val="HTMLconformatoprevio"/>
+        <w:shd w:val="clear" w:color="auto" w:fill="F6F8FA"/>
+        <w:rPr>
+          <w:rFonts w:ascii="Consolas" w:hAnsi="Consolas"/>
+          <w:color w:val="24292E"/>
+        </w:rPr>
+      </w:pPr>
+      <w:proofErr w:type="spellStart"/>
+      <w:r>
+        <w:rPr>
+          <w:rStyle w:val="user-select-contain"/>
+          <w:rFonts w:ascii="Consolas" w:eastAsiaTheme="majorEastAsia" w:hAnsi="Consolas"/>
+          <w:color w:val="24292E"/>
+        </w:rPr>
+        <w:t>git</w:t>
+      </w:r>
+      <w:proofErr w:type="spellEnd"/>
+      <w:r>
+        <w:rPr>
+          <w:rStyle w:val="user-select-contain"/>
+          <w:rFonts w:ascii="Consolas" w:eastAsiaTheme="majorEastAsia" w:hAnsi="Consolas"/>
+          <w:color w:val="24292E"/>
+        </w:rPr>
+        <w:t xml:space="preserve"> </w:t>
+      </w:r>
+      <w:proofErr w:type="spellStart"/>
+      <w:r>
+        <w:rPr>
+          <w:rStyle w:val="user-select-contain"/>
+          <w:rFonts w:ascii="Consolas" w:eastAsiaTheme="majorEastAsia" w:hAnsi="Consolas"/>
+          <w:color w:val="24292E"/>
+        </w:rPr>
+        <w:t>push</w:t>
+      </w:r>
+      <w:proofErr w:type="spellEnd"/>
+      <w:r>
+        <w:rPr>
+          <w:rStyle w:val="user-select-contain"/>
+          <w:rFonts w:ascii="Consolas" w:eastAsiaTheme="majorEastAsia" w:hAnsi="Consolas"/>
+          <w:color w:val="24292E"/>
+        </w:rPr>
+        <w:t xml:space="preserve"> -u </w:t>
+      </w:r>
+      <w:proofErr w:type="spellStart"/>
+      <w:r>
+        <w:rPr>
+          <w:rStyle w:val="user-select-contain"/>
+          <w:rFonts w:ascii="Consolas" w:eastAsiaTheme="majorEastAsia" w:hAnsi="Consolas"/>
+          <w:color w:val="24292E"/>
+        </w:rPr>
+        <w:t>origin</w:t>
+      </w:r>
+      <w:proofErr w:type="spellEnd"/>
+      <w:r>
+        <w:rPr>
+          <w:rStyle w:val="user-select-contain"/>
+          <w:rFonts w:ascii="Consolas" w:eastAsiaTheme="majorEastAsia" w:hAnsi="Consolas"/>
+          <w:color w:val="24292E"/>
+        </w:rPr>
+        <w:t xml:space="preserve"> master</w:t>
+      </w:r>
     </w:p>
     <w:p>
       <w:pPr>
@@ -2434,6 +2804,29 @@
       <w:szCs w:val="32"/>
     </w:rPr>
   </w:style>
+  <w:style w:type="paragraph" w:styleId="Ttulo3">
+    <w:name w:val="heading 3"/>
+    <w:basedOn w:val="Normal"/>
+    <w:next w:val="Normal"/>
+    <w:link w:val="Ttulo3Car"/>
+    <w:uiPriority w:val="9"/>
+    <w:semiHidden/>
+    <w:unhideWhenUsed/>
+    <w:qFormat/>
+    <w:rsid w:val="009F3C68"/>
+    <w:pPr>
+      <w:keepNext/>
+      <w:keepLines/>
+      <w:spacing w:before="40" w:after="0"/>
+      <w:outlineLvl w:val="2"/>
+    </w:pPr>
+    <w:rPr>
+      <w:rFonts w:asciiTheme="majorHAnsi" w:eastAsiaTheme="majorEastAsia" w:hAnsiTheme="majorHAnsi" w:cstheme="majorBidi"/>
+      <w:color w:val="1F3763" w:themeColor="accent1" w:themeShade="7F"/>
+      <w:sz w:val="24"/>
+      <w:szCs w:val="24"/>
+    </w:rPr>
+  </w:style>
   <w:style w:type="character" w:default="1" w:styleId="Fuentedeprrafopredeter">
     <w:name w:val="Default Paragraph Font"/>
     <w:uiPriority w:val="1"/>
@@ -2541,6 +2934,30 @@
       <w:sz w:val="32"/>
       <w:szCs w:val="32"/>
     </w:rPr>
+  </w:style>
+  <w:style w:type="character" w:customStyle="1" w:styleId="Ttulo3Car">
+    <w:name w:val="Título 3 Car"/>
+    <w:basedOn w:val="Fuentedeprrafopredeter"/>
+    <w:link w:val="Ttulo3"/>
+    <w:uiPriority w:val="9"/>
+    <w:semiHidden/>
+    <w:rsid w:val="009F3C68"/>
+    <w:rPr>
+      <w:rFonts w:asciiTheme="majorHAnsi" w:eastAsiaTheme="majorEastAsia" w:hAnsiTheme="majorHAnsi" w:cstheme="majorBidi"/>
+      <w:color w:val="1F3763" w:themeColor="accent1" w:themeShade="7F"/>
+      <w:sz w:val="24"/>
+      <w:szCs w:val="24"/>
+    </w:rPr>
+  </w:style>
+  <w:style w:type="character" w:customStyle="1" w:styleId="user-select-contain">
+    <w:name w:val="user-select-contain"/>
+    <w:basedOn w:val="Fuentedeprrafopredeter"/>
+    <w:rsid w:val="009F3C68"/>
+  </w:style>
+  <w:style w:type="character" w:customStyle="1" w:styleId="js-git-clone-help-text">
+    <w:name w:val="js-git-clone-help-text"/>
+    <w:basedOn w:val="Fuentedeprrafopredeter"/>
+    <w:rsid w:val="009F3C68"/>
   </w:style>
 </w:styles>
 </file>

</xml_diff>

<commit_message>
Se desarrollaron y probaron exitosamente los verbos GET, POST, PUT y DELETE de los monitores
</commit_message>
<xml_diff>
--- a/Docum/Notas.docx
+++ b/Docum/Notas.docx
@@ -81,7 +81,7 @@
                     <pic:cNvPicPr/>
                   </pic:nvPicPr>
                   <pic:blipFill>
-                    <a:blip r:embed="rId4"/>
+                    <a:blip r:embed="rId5"/>
                     <a:stretch>
                       <a:fillRect/>
                     </a:stretch>
@@ -784,6 +784,722 @@
           <w:lang w:val="es-CO"/>
         </w:rPr>
       </w:pPr>
+      <w:r>
+        <w:rPr>
+          <w:lang w:val="es-CO"/>
+        </w:rPr>
+        <w:t xml:space="preserve">Los cambios anteriores solo permitieron trabajar con los verbos GET y POST. Para que aceptara los demos verbos, se deben incluir las siguientes líneas dentro del archivo </w:t>
+      </w:r>
+      <w:proofErr w:type="spellStart"/>
+      <w:r>
+        <w:rPr>
+          <w:lang w:val="es-CO"/>
+        </w:rPr>
+        <w:t>VirtualHost</w:t>
+      </w:r>
+      <w:proofErr w:type="spellEnd"/>
+    </w:p>
+    <w:p>
+      <w:pPr>
+        <w:shd w:val="clear" w:color="auto" w:fill="F9F9F9"/>
+        <w:spacing w:after="0" w:line="240" w:lineRule="auto"/>
+        <w:ind w:left="-357"/>
+        <w:rPr>
+          <w:rFonts w:ascii="Consolas" w:eastAsia="Times New Roman" w:hAnsi="Consolas" w:cs="Times New Roman"/>
+          <w:color w:val="333333"/>
+          <w:sz w:val="18"/>
+          <w:szCs w:val="18"/>
+          <w:lang w:val="en-US" w:eastAsia="es-CO"/>
+        </w:rPr>
+      </w:pPr>
+      <w:r>
+        <w:rPr>
+          <w:rFonts w:ascii="Consolas" w:eastAsia="Times New Roman" w:hAnsi="Consolas" w:cs="Times New Roman"/>
+          <w:color w:val="445588"/>
+          <w:sz w:val="18"/>
+          <w:szCs w:val="18"/>
+          <w:lang w:val="en-US" w:eastAsia="es-CO"/>
+        </w:rPr>
+        <w:t>Header</w:t>
+      </w:r>
+      <w:r>
+        <w:rPr>
+          <w:rFonts w:ascii="Consolas" w:eastAsia="Times New Roman" w:hAnsi="Consolas" w:cs="Times New Roman"/>
+          <w:color w:val="333333"/>
+          <w:sz w:val="18"/>
+          <w:szCs w:val="18"/>
+          <w:lang w:val="en-US" w:eastAsia="es-CO"/>
+        </w:rPr>
+        <w:t xml:space="preserve"> always set </w:t>
+      </w:r>
+      <w:r>
+        <w:rPr>
+          <w:rFonts w:ascii="Consolas" w:eastAsia="Times New Roman" w:hAnsi="Consolas" w:cs="Times New Roman"/>
+          <w:color w:val="445588"/>
+          <w:sz w:val="18"/>
+          <w:szCs w:val="18"/>
+          <w:lang w:val="en-US" w:eastAsia="es-CO"/>
+        </w:rPr>
+        <w:t>Access</w:t>
+      </w:r>
+      <w:r>
+        <w:rPr>
+          <w:rFonts w:ascii="Consolas" w:eastAsia="Times New Roman" w:hAnsi="Consolas" w:cs="Times New Roman"/>
+          <w:color w:val="333333"/>
+          <w:sz w:val="18"/>
+          <w:szCs w:val="18"/>
+          <w:lang w:val="en-US" w:eastAsia="es-CO"/>
+        </w:rPr>
+        <w:t>-</w:t>
+      </w:r>
+      <w:r>
+        <w:rPr>
+          <w:rFonts w:ascii="Consolas" w:eastAsia="Times New Roman" w:hAnsi="Consolas" w:cs="Times New Roman"/>
+          <w:color w:val="445588"/>
+          <w:sz w:val="18"/>
+          <w:szCs w:val="18"/>
+          <w:lang w:val="en-US" w:eastAsia="es-CO"/>
+        </w:rPr>
+        <w:t>Control</w:t>
+      </w:r>
+      <w:r>
+        <w:rPr>
+          <w:rFonts w:ascii="Consolas" w:eastAsia="Times New Roman" w:hAnsi="Consolas" w:cs="Times New Roman"/>
+          <w:color w:val="333333"/>
+          <w:sz w:val="18"/>
+          <w:szCs w:val="18"/>
+          <w:lang w:val="en-US" w:eastAsia="es-CO"/>
+        </w:rPr>
+        <w:t>-</w:t>
+      </w:r>
+      <w:r>
+        <w:rPr>
+          <w:rFonts w:ascii="Consolas" w:eastAsia="Times New Roman" w:hAnsi="Consolas" w:cs="Times New Roman"/>
+          <w:color w:val="445588"/>
+          <w:sz w:val="18"/>
+          <w:szCs w:val="18"/>
+          <w:lang w:val="en-US" w:eastAsia="es-CO"/>
+        </w:rPr>
+        <w:t>Allow</w:t>
+      </w:r>
+      <w:r>
+        <w:rPr>
+          <w:rFonts w:ascii="Consolas" w:eastAsia="Times New Roman" w:hAnsi="Consolas" w:cs="Times New Roman"/>
+          <w:color w:val="333333"/>
+          <w:sz w:val="18"/>
+          <w:szCs w:val="18"/>
+          <w:lang w:val="en-US" w:eastAsia="es-CO"/>
+        </w:rPr>
+        <w:t>-</w:t>
+      </w:r>
+      <w:r>
+        <w:rPr>
+          <w:rFonts w:ascii="Consolas" w:eastAsia="Times New Roman" w:hAnsi="Consolas" w:cs="Times New Roman"/>
+          <w:color w:val="445588"/>
+          <w:sz w:val="18"/>
+          <w:szCs w:val="18"/>
+          <w:lang w:val="en-US" w:eastAsia="es-CO"/>
+        </w:rPr>
+        <w:t>Origin</w:t>
+      </w:r>
+      <w:r>
+        <w:rPr>
+          <w:rFonts w:ascii="Consolas" w:eastAsia="Times New Roman" w:hAnsi="Consolas" w:cs="Times New Roman"/>
+          <w:color w:val="333333"/>
+          <w:sz w:val="18"/>
+          <w:szCs w:val="18"/>
+          <w:lang w:val="en-US" w:eastAsia="es-CO"/>
+        </w:rPr>
+        <w:t xml:space="preserve"> </w:t>
+      </w:r>
+      <w:r>
+        <w:rPr>
+          <w:rFonts w:ascii="Consolas" w:eastAsia="Times New Roman" w:hAnsi="Consolas" w:cs="Times New Roman"/>
+          <w:color w:val="DD1144"/>
+          <w:sz w:val="18"/>
+          <w:szCs w:val="18"/>
+          <w:lang w:val="en-US" w:eastAsia="es-CO"/>
+        </w:rPr>
+        <w:t>"*"</w:t>
+      </w:r>
+    </w:p>
+    <w:p>
+      <w:pPr>
+        <w:spacing w:after="0" w:line="240" w:lineRule="auto"/>
+        <w:ind w:left="-357"/>
+        <w:rPr>
+          <w:rFonts w:ascii="Consolas" w:eastAsia="Times New Roman" w:hAnsi="Consolas" w:cs="Times New Roman"/>
+          <w:color w:val="333333"/>
+          <w:sz w:val="18"/>
+          <w:szCs w:val="18"/>
+          <w:lang w:val="en-US" w:eastAsia="es-CO"/>
+        </w:rPr>
+      </w:pPr>
+      <w:r>
+        <w:rPr>
+          <w:rFonts w:ascii="Consolas" w:eastAsia="Times New Roman" w:hAnsi="Consolas" w:cs="Times New Roman"/>
+          <w:color w:val="445588"/>
+          <w:sz w:val="18"/>
+          <w:szCs w:val="18"/>
+          <w:lang w:val="en-US" w:eastAsia="es-CO"/>
+        </w:rPr>
+        <w:t>Header</w:t>
+      </w:r>
+      <w:r>
+        <w:rPr>
+          <w:rFonts w:ascii="Consolas" w:eastAsia="Times New Roman" w:hAnsi="Consolas" w:cs="Times New Roman"/>
+          <w:color w:val="333333"/>
+          <w:sz w:val="18"/>
+          <w:szCs w:val="18"/>
+          <w:lang w:val="en-US" w:eastAsia="es-CO"/>
+        </w:rPr>
+        <w:t xml:space="preserve"> always set </w:t>
+      </w:r>
+      <w:r>
+        <w:rPr>
+          <w:rFonts w:ascii="Consolas" w:eastAsia="Times New Roman" w:hAnsi="Consolas" w:cs="Times New Roman"/>
+          <w:color w:val="445588"/>
+          <w:sz w:val="18"/>
+          <w:szCs w:val="18"/>
+          <w:lang w:val="en-US" w:eastAsia="es-CO"/>
+        </w:rPr>
+        <w:t>Access</w:t>
+      </w:r>
+      <w:r>
+        <w:rPr>
+          <w:rFonts w:ascii="Consolas" w:eastAsia="Times New Roman" w:hAnsi="Consolas" w:cs="Times New Roman"/>
+          <w:color w:val="333333"/>
+          <w:sz w:val="18"/>
+          <w:szCs w:val="18"/>
+          <w:lang w:val="en-US" w:eastAsia="es-CO"/>
+        </w:rPr>
+        <w:t>-</w:t>
+      </w:r>
+      <w:r>
+        <w:rPr>
+          <w:rFonts w:ascii="Consolas" w:eastAsia="Times New Roman" w:hAnsi="Consolas" w:cs="Times New Roman"/>
+          <w:color w:val="445588"/>
+          <w:sz w:val="18"/>
+          <w:szCs w:val="18"/>
+          <w:lang w:val="en-US" w:eastAsia="es-CO"/>
+        </w:rPr>
+        <w:t>Control</w:t>
+      </w:r>
+      <w:r>
+        <w:rPr>
+          <w:rFonts w:ascii="Consolas" w:eastAsia="Times New Roman" w:hAnsi="Consolas" w:cs="Times New Roman"/>
+          <w:color w:val="333333"/>
+          <w:sz w:val="18"/>
+          <w:szCs w:val="18"/>
+          <w:lang w:val="en-US" w:eastAsia="es-CO"/>
+        </w:rPr>
+        <w:t>-</w:t>
+      </w:r>
+      <w:r>
+        <w:rPr>
+          <w:rFonts w:ascii="Consolas" w:eastAsia="Times New Roman" w:hAnsi="Consolas" w:cs="Times New Roman"/>
+          <w:color w:val="445588"/>
+          <w:sz w:val="18"/>
+          <w:szCs w:val="18"/>
+          <w:lang w:val="en-US" w:eastAsia="es-CO"/>
+        </w:rPr>
+        <w:t>Allow</w:t>
+      </w:r>
+      <w:r>
+        <w:rPr>
+          <w:rFonts w:ascii="Consolas" w:eastAsia="Times New Roman" w:hAnsi="Consolas" w:cs="Times New Roman"/>
+          <w:color w:val="333333"/>
+          <w:sz w:val="18"/>
+          <w:szCs w:val="18"/>
+          <w:lang w:val="en-US" w:eastAsia="es-CO"/>
+        </w:rPr>
+        <w:t>-</w:t>
+      </w:r>
+      <w:r>
+        <w:rPr>
+          <w:rFonts w:ascii="Consolas" w:eastAsia="Times New Roman" w:hAnsi="Consolas" w:cs="Times New Roman"/>
+          <w:color w:val="445588"/>
+          <w:sz w:val="18"/>
+          <w:szCs w:val="18"/>
+          <w:lang w:val="en-US" w:eastAsia="es-CO"/>
+        </w:rPr>
+        <w:t>Methods</w:t>
+      </w:r>
+      <w:r>
+        <w:rPr>
+          <w:rFonts w:ascii="Consolas" w:eastAsia="Times New Roman" w:hAnsi="Consolas" w:cs="Times New Roman"/>
+          <w:color w:val="333333"/>
+          <w:sz w:val="18"/>
+          <w:szCs w:val="18"/>
+          <w:lang w:val="en-US" w:eastAsia="es-CO"/>
+        </w:rPr>
+        <w:t xml:space="preserve"> </w:t>
+      </w:r>
+      <w:r>
+        <w:rPr>
+          <w:rFonts w:ascii="Consolas" w:eastAsia="Times New Roman" w:hAnsi="Consolas" w:cs="Times New Roman"/>
+          <w:color w:val="DD1144"/>
+          <w:sz w:val="18"/>
+          <w:szCs w:val="18"/>
+          <w:lang w:val="en-US" w:eastAsia="es-CO"/>
+        </w:rPr>
+        <w:t>"POST, GET, OPTIONS, DELETE, PUT"</w:t>
+      </w:r>
+    </w:p>
+    <w:p>
+      <w:pPr>
+        <w:shd w:val="clear" w:color="auto" w:fill="F9F9F9"/>
+        <w:spacing w:after="0" w:line="240" w:lineRule="auto"/>
+        <w:ind w:left="-357"/>
+        <w:rPr>
+          <w:rFonts w:ascii="Consolas" w:eastAsia="Times New Roman" w:hAnsi="Consolas" w:cs="Times New Roman"/>
+          <w:color w:val="333333"/>
+          <w:sz w:val="18"/>
+          <w:szCs w:val="18"/>
+          <w:lang w:val="en-US" w:eastAsia="es-CO"/>
+        </w:rPr>
+      </w:pPr>
+      <w:r>
+        <w:rPr>
+          <w:rFonts w:ascii="Consolas" w:eastAsia="Times New Roman" w:hAnsi="Consolas" w:cs="Times New Roman"/>
+          <w:color w:val="445588"/>
+          <w:sz w:val="18"/>
+          <w:szCs w:val="18"/>
+          <w:lang w:val="en-US" w:eastAsia="es-CO"/>
+        </w:rPr>
+        <w:t>Header</w:t>
+      </w:r>
+      <w:r>
+        <w:rPr>
+          <w:rFonts w:ascii="Consolas" w:eastAsia="Times New Roman" w:hAnsi="Consolas" w:cs="Times New Roman"/>
+          <w:color w:val="333333"/>
+          <w:sz w:val="18"/>
+          <w:szCs w:val="18"/>
+          <w:lang w:val="en-US" w:eastAsia="es-CO"/>
+        </w:rPr>
+        <w:t xml:space="preserve"> always set </w:t>
+      </w:r>
+      <w:r>
+        <w:rPr>
+          <w:rFonts w:ascii="Consolas" w:eastAsia="Times New Roman" w:hAnsi="Consolas" w:cs="Times New Roman"/>
+          <w:color w:val="445588"/>
+          <w:sz w:val="18"/>
+          <w:szCs w:val="18"/>
+          <w:lang w:val="en-US" w:eastAsia="es-CO"/>
+        </w:rPr>
+        <w:t>Access</w:t>
+      </w:r>
+      <w:r>
+        <w:rPr>
+          <w:rFonts w:ascii="Consolas" w:eastAsia="Times New Roman" w:hAnsi="Consolas" w:cs="Times New Roman"/>
+          <w:color w:val="333333"/>
+          <w:sz w:val="18"/>
+          <w:szCs w:val="18"/>
+          <w:lang w:val="en-US" w:eastAsia="es-CO"/>
+        </w:rPr>
+        <w:t>-</w:t>
+      </w:r>
+      <w:r>
+        <w:rPr>
+          <w:rFonts w:ascii="Consolas" w:eastAsia="Times New Roman" w:hAnsi="Consolas" w:cs="Times New Roman"/>
+          <w:color w:val="445588"/>
+          <w:sz w:val="18"/>
+          <w:szCs w:val="18"/>
+          <w:lang w:val="en-US" w:eastAsia="es-CO"/>
+        </w:rPr>
+        <w:t>Control</w:t>
+      </w:r>
+      <w:r>
+        <w:rPr>
+          <w:rFonts w:ascii="Consolas" w:eastAsia="Times New Roman" w:hAnsi="Consolas" w:cs="Times New Roman"/>
+          <w:color w:val="333333"/>
+          <w:sz w:val="18"/>
+          <w:szCs w:val="18"/>
+          <w:lang w:val="en-US" w:eastAsia="es-CO"/>
+        </w:rPr>
+        <w:t>-</w:t>
+      </w:r>
+      <w:r>
+        <w:rPr>
+          <w:rFonts w:ascii="Consolas" w:eastAsia="Times New Roman" w:hAnsi="Consolas" w:cs="Times New Roman"/>
+          <w:color w:val="445588"/>
+          <w:sz w:val="18"/>
+          <w:szCs w:val="18"/>
+          <w:lang w:val="en-US" w:eastAsia="es-CO"/>
+        </w:rPr>
+        <w:t>Max</w:t>
+      </w:r>
+      <w:r>
+        <w:rPr>
+          <w:rFonts w:ascii="Consolas" w:eastAsia="Times New Roman" w:hAnsi="Consolas" w:cs="Times New Roman"/>
+          <w:color w:val="333333"/>
+          <w:sz w:val="18"/>
+          <w:szCs w:val="18"/>
+          <w:lang w:val="en-US" w:eastAsia="es-CO"/>
+        </w:rPr>
+        <w:t>-</w:t>
+      </w:r>
+      <w:r>
+        <w:rPr>
+          <w:rFonts w:ascii="Consolas" w:eastAsia="Times New Roman" w:hAnsi="Consolas" w:cs="Times New Roman"/>
+          <w:color w:val="445588"/>
+          <w:sz w:val="18"/>
+          <w:szCs w:val="18"/>
+          <w:lang w:val="en-US" w:eastAsia="es-CO"/>
+        </w:rPr>
+        <w:t>Age</w:t>
+      </w:r>
+      <w:r>
+        <w:rPr>
+          <w:rFonts w:ascii="Consolas" w:eastAsia="Times New Roman" w:hAnsi="Consolas" w:cs="Times New Roman"/>
+          <w:color w:val="333333"/>
+          <w:sz w:val="18"/>
+          <w:szCs w:val="18"/>
+          <w:lang w:val="en-US" w:eastAsia="es-CO"/>
+        </w:rPr>
+        <w:t xml:space="preserve"> </w:t>
+      </w:r>
+      <w:r>
+        <w:rPr>
+          <w:rFonts w:ascii="Consolas" w:eastAsia="Times New Roman" w:hAnsi="Consolas" w:cs="Times New Roman"/>
+          <w:color w:val="DD1144"/>
+          <w:sz w:val="18"/>
+          <w:szCs w:val="18"/>
+          <w:lang w:val="en-US" w:eastAsia="es-CO"/>
+        </w:rPr>
+        <w:t>"1000"</w:t>
+      </w:r>
+    </w:p>
+    <w:p>
+      <w:pPr>
+        <w:spacing w:after="0" w:line="240" w:lineRule="auto"/>
+        <w:ind w:left="-357"/>
+        <w:rPr>
+          <w:rFonts w:ascii="Consolas" w:eastAsia="Times New Roman" w:hAnsi="Consolas" w:cs="Times New Roman"/>
+          <w:color w:val="333333"/>
+          <w:sz w:val="18"/>
+          <w:szCs w:val="18"/>
+          <w:lang w:val="en-US" w:eastAsia="es-CO"/>
+        </w:rPr>
+      </w:pPr>
+      <w:r>
+        <w:rPr>
+          <w:rFonts w:ascii="Consolas" w:eastAsia="Times New Roman" w:hAnsi="Consolas" w:cs="Times New Roman"/>
+          <w:color w:val="445588"/>
+          <w:sz w:val="18"/>
+          <w:szCs w:val="18"/>
+          <w:lang w:val="en-US" w:eastAsia="es-CO"/>
+        </w:rPr>
+        <w:t>Header</w:t>
+      </w:r>
+      <w:r>
+        <w:rPr>
+          <w:rFonts w:ascii="Consolas" w:eastAsia="Times New Roman" w:hAnsi="Consolas" w:cs="Times New Roman"/>
+          <w:color w:val="333333"/>
+          <w:sz w:val="18"/>
+          <w:szCs w:val="18"/>
+          <w:lang w:val="en-US" w:eastAsia="es-CO"/>
+        </w:rPr>
+        <w:t xml:space="preserve"> always set </w:t>
+      </w:r>
+      <w:r>
+        <w:rPr>
+          <w:rFonts w:ascii="Consolas" w:eastAsia="Times New Roman" w:hAnsi="Consolas" w:cs="Times New Roman"/>
+          <w:color w:val="445588"/>
+          <w:sz w:val="18"/>
+          <w:szCs w:val="18"/>
+          <w:lang w:val="en-US" w:eastAsia="es-CO"/>
+        </w:rPr>
+        <w:t>Access</w:t>
+      </w:r>
+      <w:r>
+        <w:rPr>
+          <w:rFonts w:ascii="Consolas" w:eastAsia="Times New Roman" w:hAnsi="Consolas" w:cs="Times New Roman"/>
+          <w:color w:val="333333"/>
+          <w:sz w:val="18"/>
+          <w:szCs w:val="18"/>
+          <w:lang w:val="en-US" w:eastAsia="es-CO"/>
+        </w:rPr>
+        <w:t>-</w:t>
+      </w:r>
+      <w:r>
+        <w:rPr>
+          <w:rFonts w:ascii="Consolas" w:eastAsia="Times New Roman" w:hAnsi="Consolas" w:cs="Times New Roman"/>
+          <w:color w:val="445588"/>
+          <w:sz w:val="18"/>
+          <w:szCs w:val="18"/>
+          <w:lang w:val="en-US" w:eastAsia="es-CO"/>
+        </w:rPr>
+        <w:t>Control</w:t>
+      </w:r>
+      <w:r>
+        <w:rPr>
+          <w:rFonts w:ascii="Consolas" w:eastAsia="Times New Roman" w:hAnsi="Consolas" w:cs="Times New Roman"/>
+          <w:color w:val="333333"/>
+          <w:sz w:val="18"/>
+          <w:szCs w:val="18"/>
+          <w:lang w:val="en-US" w:eastAsia="es-CO"/>
+        </w:rPr>
+        <w:t>-</w:t>
+      </w:r>
+      <w:r>
+        <w:rPr>
+          <w:rFonts w:ascii="Consolas" w:eastAsia="Times New Roman" w:hAnsi="Consolas" w:cs="Times New Roman"/>
+          <w:color w:val="445588"/>
+          <w:sz w:val="18"/>
+          <w:szCs w:val="18"/>
+          <w:lang w:val="en-US" w:eastAsia="es-CO"/>
+        </w:rPr>
+        <w:t>Allow</w:t>
+      </w:r>
+      <w:r>
+        <w:rPr>
+          <w:rFonts w:ascii="Consolas" w:eastAsia="Times New Roman" w:hAnsi="Consolas" w:cs="Times New Roman"/>
+          <w:color w:val="333333"/>
+          <w:sz w:val="18"/>
+          <w:szCs w:val="18"/>
+          <w:lang w:val="en-US" w:eastAsia="es-CO"/>
+        </w:rPr>
+        <w:t>-</w:t>
+      </w:r>
+      <w:r>
+        <w:rPr>
+          <w:rFonts w:ascii="Consolas" w:eastAsia="Times New Roman" w:hAnsi="Consolas" w:cs="Times New Roman"/>
+          <w:color w:val="445588"/>
+          <w:sz w:val="18"/>
+          <w:szCs w:val="18"/>
+          <w:lang w:val="en-US" w:eastAsia="es-CO"/>
+        </w:rPr>
+        <w:t>Headers</w:t>
+      </w:r>
+      <w:r>
+        <w:rPr>
+          <w:rFonts w:ascii="Consolas" w:eastAsia="Times New Roman" w:hAnsi="Consolas" w:cs="Times New Roman"/>
+          <w:color w:val="333333"/>
+          <w:sz w:val="18"/>
+          <w:szCs w:val="18"/>
+          <w:lang w:val="en-US" w:eastAsia="es-CO"/>
+        </w:rPr>
+        <w:t xml:space="preserve"> </w:t>
+      </w:r>
+      <w:r>
+        <w:rPr>
+          <w:rFonts w:ascii="Consolas" w:eastAsia="Times New Roman" w:hAnsi="Consolas" w:cs="Times New Roman"/>
+          <w:color w:val="DD1144"/>
+          <w:sz w:val="18"/>
+          <w:szCs w:val="18"/>
+          <w:lang w:val="en-US" w:eastAsia="es-CO"/>
+        </w:rPr>
+        <w:t>"x-requested-with, Content-Type, origin, authorization, accept, client-security-token"</w:t>
+      </w:r>
+    </w:p>
+    <w:p>
+      <w:pPr>
+        <w:shd w:val="clear" w:color="auto" w:fill="F9F9F9"/>
+        <w:spacing w:after="0" w:line="240" w:lineRule="auto"/>
+        <w:ind w:left="-357"/>
+        <w:rPr>
+          <w:rFonts w:ascii="Consolas" w:eastAsia="Times New Roman" w:hAnsi="Consolas" w:cs="Times New Roman"/>
+          <w:color w:val="333333"/>
+          <w:sz w:val="18"/>
+          <w:szCs w:val="18"/>
+          <w:lang w:val="en-US" w:eastAsia="es-CO"/>
+        </w:rPr>
+      </w:pPr>
+      <w:r>
+        <w:rPr>
+          <w:rFonts w:ascii="Consolas" w:eastAsia="Times New Roman" w:hAnsi="Consolas" w:cs="Times New Roman"/>
+          <w:color w:val="333333"/>
+          <w:sz w:val="18"/>
+          <w:szCs w:val="18"/>
+          <w:lang w:val="en-US" w:eastAsia="es-CO"/>
+        </w:rPr>
+        <w:t> </w:t>
+      </w:r>
+    </w:p>
+    <w:p>
+      <w:pPr>
+        <w:spacing w:after="0" w:line="240" w:lineRule="auto"/>
+        <w:ind w:left="-357"/>
+        <w:rPr>
+          <w:rFonts w:ascii="Consolas" w:eastAsia="Times New Roman" w:hAnsi="Consolas" w:cs="Times New Roman"/>
+          <w:color w:val="333333"/>
+          <w:sz w:val="18"/>
+          <w:szCs w:val="18"/>
+          <w:lang w:val="en-US" w:eastAsia="es-CO"/>
+        </w:rPr>
+      </w:pPr>
+      <w:r>
+        <w:rPr>
+          <w:rFonts w:ascii="Consolas" w:eastAsia="Times New Roman" w:hAnsi="Consolas" w:cs="Times New Roman"/>
+          <w:color w:val="999988"/>
+          <w:sz w:val="18"/>
+          <w:szCs w:val="18"/>
+          <w:lang w:val="en-US" w:eastAsia="es-CO"/>
+        </w:rPr>
+        <w:t># Added a rewrite to respond with a 200 SUCCESS on every OPTIONS request.</w:t>
+      </w:r>
+    </w:p>
+    <w:p>
+      <w:pPr>
+        <w:shd w:val="clear" w:color="auto" w:fill="F9F9F9"/>
+        <w:spacing w:after="0" w:line="240" w:lineRule="auto"/>
+        <w:ind w:left="-357"/>
+        <w:rPr>
+          <w:rFonts w:ascii="Consolas" w:eastAsia="Times New Roman" w:hAnsi="Consolas" w:cs="Times New Roman"/>
+          <w:color w:val="333333"/>
+          <w:sz w:val="18"/>
+          <w:szCs w:val="18"/>
+          <w:lang w:val="es-CO" w:eastAsia="es-CO"/>
+        </w:rPr>
+      </w:pPr>
+      <w:proofErr w:type="spellStart"/>
+      <w:r>
+        <w:rPr>
+          <w:rFonts w:ascii="Consolas" w:eastAsia="Times New Roman" w:hAnsi="Consolas" w:cs="Times New Roman"/>
+          <w:color w:val="445588"/>
+          <w:sz w:val="18"/>
+          <w:szCs w:val="18"/>
+          <w:lang w:val="es-CO" w:eastAsia="es-CO"/>
+        </w:rPr>
+        <w:t>RewriteEngine</w:t>
+      </w:r>
+      <w:proofErr w:type="spellEnd"/>
+      <w:r>
+        <w:rPr>
+          <w:rFonts w:ascii="Consolas" w:eastAsia="Times New Roman" w:hAnsi="Consolas" w:cs="Times New Roman"/>
+          <w:color w:val="333333"/>
+          <w:sz w:val="18"/>
+          <w:szCs w:val="18"/>
+          <w:lang w:val="es-CO" w:eastAsia="es-CO"/>
+        </w:rPr>
+        <w:t xml:space="preserve"> </w:t>
+      </w:r>
+      <w:proofErr w:type="spellStart"/>
+      <w:r>
+        <w:rPr>
+          <w:rFonts w:ascii="Consolas" w:eastAsia="Times New Roman" w:hAnsi="Consolas" w:cs="Times New Roman"/>
+          <w:color w:val="445588"/>
+          <w:sz w:val="18"/>
+          <w:szCs w:val="18"/>
+          <w:lang w:val="es-CO" w:eastAsia="es-CO"/>
+        </w:rPr>
+        <w:t>On</w:t>
+      </w:r>
+      <w:proofErr w:type="spellEnd"/>
+    </w:p>
+    <w:p>
+      <w:pPr>
+        <w:spacing w:after="0" w:line="240" w:lineRule="auto"/>
+        <w:ind w:left="-357"/>
+        <w:rPr>
+          <w:rFonts w:ascii="Consolas" w:eastAsia="Times New Roman" w:hAnsi="Consolas" w:cs="Times New Roman"/>
+          <w:color w:val="333333"/>
+          <w:sz w:val="18"/>
+          <w:szCs w:val="18"/>
+          <w:lang w:val="es-CO" w:eastAsia="es-CO"/>
+        </w:rPr>
+      </w:pPr>
+      <w:proofErr w:type="spellStart"/>
+      <w:r>
+        <w:rPr>
+          <w:rFonts w:ascii="Consolas" w:eastAsia="Times New Roman" w:hAnsi="Consolas" w:cs="Times New Roman"/>
+          <w:color w:val="445588"/>
+          <w:sz w:val="18"/>
+          <w:szCs w:val="18"/>
+          <w:lang w:val="es-CO" w:eastAsia="es-CO"/>
+        </w:rPr>
+        <w:t>RewriteCond</w:t>
+      </w:r>
+      <w:proofErr w:type="spellEnd"/>
+      <w:r>
+        <w:rPr>
+          <w:rFonts w:ascii="Consolas" w:eastAsia="Times New Roman" w:hAnsi="Consolas" w:cs="Times New Roman"/>
+          <w:color w:val="333333"/>
+          <w:sz w:val="18"/>
+          <w:szCs w:val="18"/>
+          <w:lang w:val="es-CO" w:eastAsia="es-CO"/>
+        </w:rPr>
+        <w:t xml:space="preserve"> %{REQUEST_METHOD} OPTIONS</w:t>
+      </w:r>
+    </w:p>
+    <w:p>
+      <w:pPr>
+        <w:shd w:val="clear" w:color="auto" w:fill="F9F9F9"/>
+        <w:spacing w:after="0" w:line="240" w:lineRule="auto"/>
+        <w:ind w:left="-357"/>
+        <w:rPr>
+          <w:rFonts w:ascii="Consolas" w:eastAsia="Times New Roman" w:hAnsi="Consolas" w:cs="Times New Roman"/>
+          <w:color w:val="333333"/>
+          <w:sz w:val="18"/>
+          <w:szCs w:val="18"/>
+          <w:lang w:val="es-CO" w:eastAsia="es-CO"/>
+        </w:rPr>
+      </w:pPr>
+      <w:proofErr w:type="spellStart"/>
+      <w:r>
+        <w:rPr>
+          <w:rFonts w:ascii="Consolas" w:eastAsia="Times New Roman" w:hAnsi="Consolas" w:cs="Times New Roman"/>
+          <w:color w:val="445588"/>
+          <w:sz w:val="18"/>
+          <w:szCs w:val="18"/>
+          <w:lang w:val="es-CO" w:eastAsia="es-CO"/>
+        </w:rPr>
+        <w:t>RewriteRule</w:t>
+      </w:r>
+      <w:proofErr w:type="spellEnd"/>
+      <w:r>
+        <w:rPr>
+          <w:rFonts w:ascii="Consolas" w:eastAsia="Times New Roman" w:hAnsi="Consolas" w:cs="Times New Roman"/>
+          <w:color w:val="333333"/>
+          <w:sz w:val="18"/>
+          <w:szCs w:val="18"/>
+          <w:lang w:val="es-CO" w:eastAsia="es-CO"/>
+        </w:rPr>
+        <w:t xml:space="preserve"> ^(.*)$ $1 [R=</w:t>
+      </w:r>
+      <w:r>
+        <w:rPr>
+          <w:rFonts w:ascii="Consolas" w:eastAsia="Times New Roman" w:hAnsi="Consolas" w:cs="Times New Roman"/>
+          <w:color w:val="445588"/>
+          <w:sz w:val="18"/>
+          <w:szCs w:val="18"/>
+          <w:lang w:val="es-CO" w:eastAsia="es-CO"/>
+        </w:rPr>
+        <w:t>200</w:t>
+      </w:r>
+      <w:r>
+        <w:rPr>
+          <w:rFonts w:ascii="Consolas" w:eastAsia="Times New Roman" w:hAnsi="Consolas" w:cs="Times New Roman"/>
+          <w:color w:val="333333"/>
+          <w:sz w:val="18"/>
+          <w:szCs w:val="18"/>
+          <w:lang w:val="es-CO" w:eastAsia="es-CO"/>
+        </w:rPr>
+        <w:t>,L]</w:t>
+      </w:r>
+    </w:p>
+    <w:p>
+      <w:pPr>
+        <w:rPr>
+          <w:lang w:val="es-CO"/>
+        </w:rPr>
+      </w:pPr>
+      <w:r>
+        <w:rPr>
+          <w:lang w:val="es-CO"/>
+        </w:rPr>
+        <w:t xml:space="preserve"> </w:t>
+      </w:r>
+    </w:p>
+    <w:p>
+      <w:pPr>
+        <w:rPr>
+          <w:lang w:val="es-CO"/>
+        </w:rPr>
+      </w:pPr>
+      <w:bookmarkStart w:id="0" w:name="_GoBack"/>
+      <w:bookmarkEnd w:id="0"/>
     </w:p>
     <w:p>
       <w:pPr>
@@ -796,6 +1512,7 @@
         <w:rPr>
           <w:lang w:val="es-CO"/>
         </w:rPr>
+        <w:lastRenderedPageBreak/>
         <w:t>Problemas con la instalación</w:t>
       </w:r>
     </w:p>
@@ -1032,7 +1749,6 @@
         <w:rPr>
           <w:lang w:val="en-US"/>
         </w:rPr>
-        <w:lastRenderedPageBreak/>
         <w:t>“</w:t>
       </w:r>
       <w:r>
@@ -1707,6 +2423,7 @@
         <w:rPr>
           <w:lang w:val="es-CO"/>
         </w:rPr>
+        <w:lastRenderedPageBreak/>
         <w:t xml:space="preserve">Tomado de: </w:t>
       </w:r>
       <w:r>
@@ -1863,7 +2580,6 @@
         <w:rPr>
           <w:lang w:val="es-CO"/>
         </w:rPr>
-        <w:lastRenderedPageBreak/>
         <w:t>Y colocar debajo:</w:t>
       </w:r>
     </w:p>
@@ -1918,98 +2634,98 @@
       <w:pPr>
         <w:rPr>
           <w:b/>
-          <w:lang w:val="es-CO"/>
-        </w:rPr>
-      </w:pPr>
-      <w:proofErr w:type="spellStart"/>
+          <w:lang w:val="en-US"/>
+        </w:rPr>
+      </w:pPr>
       <w:r>
         <w:rPr>
           <w:b/>
-          <w:lang w:val="es-CO"/>
+          <w:lang w:val="en-US"/>
         </w:rPr>
         <w:t>up</w:t>
       </w:r>
       <w:r>
         <w:rPr>
           <w:b/>
-          <w:lang w:val="es-CO"/>
+          <w:lang w:val="en-US"/>
         </w:rPr>
         <w:t>date</w:t>
       </w:r>
-      <w:bookmarkStart w:id="0" w:name="_GoBack"/>
-      <w:bookmarkEnd w:id="0"/>
       <w:r>
         <w:rPr>
           <w:b/>
-          <w:lang w:val="es-CO"/>
+          <w:lang w:val="en-US"/>
         </w:rPr>
         <w:t>-grub</w:t>
       </w:r>
-      <w:proofErr w:type="spellEnd"/>
-    </w:p>
-    <w:p>
-      <w:pPr>
-        <w:rPr>
-          <w:lang w:val="es-CO"/>
-        </w:rPr>
-      </w:pPr>
-    </w:p>
-    <w:p>
-      <w:pPr>
-        <w:rPr>
-          <w:lang w:val="es-CO"/>
-        </w:rPr>
-      </w:pPr>
-      <w:r>
-        <w:rPr>
-          <w:lang w:val="es-CO"/>
-        </w:rPr>
-        <w:t xml:space="preserve">Apagar el sistema: </w:t>
-      </w:r>
-      <w:proofErr w:type="spellStart"/>
+    </w:p>
+    <w:p>
+      <w:pPr>
+        <w:rPr>
+          <w:lang w:val="en-US"/>
+        </w:rPr>
+      </w:pPr>
+    </w:p>
+    <w:p>
+      <w:pPr>
+        <w:rPr>
+          <w:lang w:val="en-US"/>
+        </w:rPr>
+      </w:pPr>
+      <w:proofErr w:type="spellStart"/>
+      <w:r>
+        <w:rPr>
+          <w:lang w:val="en-US"/>
+        </w:rPr>
+        <w:t>Apagar</w:t>
+      </w:r>
+      <w:proofErr w:type="spellEnd"/>
+      <w:r>
+        <w:rPr>
+          <w:lang w:val="en-US"/>
+        </w:rPr>
+        <w:t xml:space="preserve"> el </w:t>
+      </w:r>
+      <w:proofErr w:type="spellStart"/>
+      <w:r>
+        <w:rPr>
+          <w:lang w:val="en-US"/>
+        </w:rPr>
+        <w:t>sistema</w:t>
+      </w:r>
+      <w:proofErr w:type="spellEnd"/>
+      <w:r>
+        <w:rPr>
+          <w:lang w:val="en-US"/>
+        </w:rPr>
+        <w:t xml:space="preserve">: </w:t>
+      </w:r>
       <w:r>
         <w:rPr>
           <w:b/>
-          <w:lang w:val="es-CO"/>
-        </w:rPr>
-        <w:t>shutdown</w:t>
-      </w:r>
-      <w:proofErr w:type="spellEnd"/>
-      <w:r>
-        <w:rPr>
-          <w:b/>
-          <w:lang w:val="es-CO"/>
-        </w:rPr>
-        <w:t xml:space="preserve"> -h </w:t>
-      </w:r>
-      <w:proofErr w:type="spellStart"/>
-      <w:r>
-        <w:rPr>
-          <w:b/>
-          <w:lang w:val="es-CO"/>
-        </w:rPr>
-        <w:t>now</w:t>
-      </w:r>
-      <w:proofErr w:type="spellEnd"/>
-    </w:p>
-    <w:p>
-      <w:pPr>
-        <w:rPr>
-          <w:lang w:val="es-CO"/>
-        </w:rPr>
-      </w:pPr>
-    </w:p>
-    <w:p>
-      <w:pPr>
-        <w:rPr>
-          <w:lang w:val="es-CO"/>
-        </w:rPr>
-      </w:pPr>
-    </w:p>
-    <w:p>
-      <w:pPr>
-        <w:rPr>
-          <w:lang w:val="es-CO"/>
+          <w:lang w:val="en-US"/>
+        </w:rPr>
+        <w:t>shutdown -h now</w:t>
+      </w:r>
+    </w:p>
+    <w:p>
+      <w:pPr>
+        <w:rPr>
+          <w:lang w:val="en-US"/>
+        </w:rPr>
+      </w:pPr>
+    </w:p>
+    <w:p>
+      <w:pPr>
+        <w:rPr>
+          <w:lang w:val="en-US"/>
+        </w:rPr>
+      </w:pPr>
+    </w:p>
+    <w:p>
+      <w:pPr>
+        <w:rPr>
+          <w:lang w:val="en-US"/>
         </w:rPr>
       </w:pPr>
     </w:p>
@@ -2384,6 +3100,127 @@
     </w:sectPr>
   </w:body>
 </w:document>
+</file>
+
+<file path=word/numbering.xml><?xml version="1.0" encoding="utf-8"?>
+<w:numbering xmlns:wpc="http://schemas.microsoft.com/office/word/2010/wordprocessingCanvas" xmlns:cx="http://schemas.microsoft.com/office/drawing/2014/chartex" xmlns:cx1="http://schemas.microsoft.com/office/drawing/2015/9/8/chartex" xmlns:cx2="http://schemas.microsoft.com/office/drawing/2015/10/21/chartex" xmlns:cx3="http://schemas.microsoft.com/office/drawing/2016/5/9/chartex" xmlns:cx4="http://schemas.microsoft.com/office/drawing/2016/5/10/chartex" xmlns:cx5="http://schemas.microsoft.com/office/drawing/2016/5/11/chartex" xmlns:cx6="http://schemas.microsoft.com/office/drawing/2016/5/12/chartex" xmlns:cx7="http://schemas.microsoft.com/office/drawing/2016/5/13/chartex" xmlns:cx8="http://schemas.microsoft.com/office/drawing/2016/5/14/chartex" xmlns:mc="http://schemas.openxmlformats.org/markup-compatibility/2006" xmlns:o="urn:schemas-microsoft-com:office:office" xmlns:r="http://schemas.openxmlformats.org/officeDocument/2006/relationships" xmlns:m="http://schemas.openxmlformats.org/officeDocument/2006/math" xmlns:v="urn:schemas-microsoft-com:vml" xmlns:wp14="http://schemas.microsoft.com/office/word/2010/wordprocessingDrawing" xmlns:wp="http://schemas.openxmlformats.org/drawingml/2006/wordprocessingDrawing" xmlns:w10="urn:schemas-microsoft-com:office:word" xmlns:w="http://schemas.openxmlformats.org/wordprocessingml/2006/main" xmlns:w14="http://schemas.microsoft.com/office/word/2010/wordml" xmlns:w15="http://schemas.microsoft.com/office/word/2012/wordml" xmlns:w16se="http://schemas.microsoft.com/office/word/2015/wordml/symex" xmlns:wpg="http://schemas.microsoft.com/office/word/2010/wordprocessingGroup" xmlns:wpi="http://schemas.microsoft.com/office/word/2010/wordprocessingInk" xmlns:wne="http://schemas.microsoft.com/office/word/2006/wordml" xmlns:wps="http://schemas.microsoft.com/office/word/2010/wordprocessingShape" mc:Ignorable="w14 w15 w16se wp14">
+  <w:abstractNum w:abstractNumId="0" w15:restartNumberingAfterBreak="0">
+    <w:nsid w:val="7AE44C71"/>
+    <w:multiLevelType w:val="multilevel"/>
+    <w:tmpl w:val="C510AB98"/>
+    <w:lvl w:ilvl="0">
+      <w:start w:val="1"/>
+      <w:numFmt w:val="decimal"/>
+      <w:lvlText w:val="%1."/>
+      <w:lvlJc w:val="left"/>
+      <w:pPr>
+        <w:tabs>
+          <w:tab w:val="num" w:pos="720"/>
+        </w:tabs>
+        <w:ind w:left="720" w:hanging="360"/>
+      </w:pPr>
+    </w:lvl>
+    <w:lvl w:ilvl="1" w:tentative="1">
+      <w:start w:val="1"/>
+      <w:numFmt w:val="decimal"/>
+      <w:lvlText w:val="%2."/>
+      <w:lvlJc w:val="left"/>
+      <w:pPr>
+        <w:tabs>
+          <w:tab w:val="num" w:pos="1440"/>
+        </w:tabs>
+        <w:ind w:left="1440" w:hanging="360"/>
+      </w:pPr>
+    </w:lvl>
+    <w:lvl w:ilvl="2" w:tentative="1">
+      <w:start w:val="1"/>
+      <w:numFmt w:val="decimal"/>
+      <w:lvlText w:val="%3."/>
+      <w:lvlJc w:val="left"/>
+      <w:pPr>
+        <w:tabs>
+          <w:tab w:val="num" w:pos="2160"/>
+        </w:tabs>
+        <w:ind w:left="2160" w:hanging="360"/>
+      </w:pPr>
+    </w:lvl>
+    <w:lvl w:ilvl="3" w:tentative="1">
+      <w:start w:val="1"/>
+      <w:numFmt w:val="decimal"/>
+      <w:lvlText w:val="%4."/>
+      <w:lvlJc w:val="left"/>
+      <w:pPr>
+        <w:tabs>
+          <w:tab w:val="num" w:pos="2880"/>
+        </w:tabs>
+        <w:ind w:left="2880" w:hanging="360"/>
+      </w:pPr>
+    </w:lvl>
+    <w:lvl w:ilvl="4" w:tentative="1">
+      <w:start w:val="1"/>
+      <w:numFmt w:val="decimal"/>
+      <w:lvlText w:val="%5."/>
+      <w:lvlJc w:val="left"/>
+      <w:pPr>
+        <w:tabs>
+          <w:tab w:val="num" w:pos="3600"/>
+        </w:tabs>
+        <w:ind w:left="3600" w:hanging="360"/>
+      </w:pPr>
+    </w:lvl>
+    <w:lvl w:ilvl="5" w:tentative="1">
+      <w:start w:val="1"/>
+      <w:numFmt w:val="decimal"/>
+      <w:lvlText w:val="%6."/>
+      <w:lvlJc w:val="left"/>
+      <w:pPr>
+        <w:tabs>
+          <w:tab w:val="num" w:pos="4320"/>
+        </w:tabs>
+        <w:ind w:left="4320" w:hanging="360"/>
+      </w:pPr>
+    </w:lvl>
+    <w:lvl w:ilvl="6" w:tentative="1">
+      <w:start w:val="1"/>
+      <w:numFmt w:val="decimal"/>
+      <w:lvlText w:val="%7."/>
+      <w:lvlJc w:val="left"/>
+      <w:pPr>
+        <w:tabs>
+          <w:tab w:val="num" w:pos="5040"/>
+        </w:tabs>
+        <w:ind w:left="5040" w:hanging="360"/>
+      </w:pPr>
+    </w:lvl>
+    <w:lvl w:ilvl="7" w:tentative="1">
+      <w:start w:val="1"/>
+      <w:numFmt w:val="decimal"/>
+      <w:lvlText w:val="%8."/>
+      <w:lvlJc w:val="left"/>
+      <w:pPr>
+        <w:tabs>
+          <w:tab w:val="num" w:pos="5760"/>
+        </w:tabs>
+        <w:ind w:left="5760" w:hanging="360"/>
+      </w:pPr>
+    </w:lvl>
+    <w:lvl w:ilvl="8" w:tentative="1">
+      <w:start w:val="1"/>
+      <w:numFmt w:val="decimal"/>
+      <w:lvlText w:val="%9."/>
+      <w:lvlJc w:val="left"/>
+      <w:pPr>
+        <w:tabs>
+          <w:tab w:val="num" w:pos="6480"/>
+        </w:tabs>
+        <w:ind w:left="6480" w:hanging="360"/>
+      </w:pPr>
+    </w:lvl>
+  </w:abstractNum>
+  <w:num w:numId="1">
+    <w:abstractNumId w:val="0"/>
+  </w:num>
+</w:numbering>
 </file>
 
 <file path=word/styles.xml><?xml version="1.0" encoding="utf-8"?>
@@ -2959,6 +3796,41 @@
     <w:basedOn w:val="Fuentedeprrafopredeter"/>
     <w:rsid w:val="009F3C68"/>
   </w:style>
+  <w:style w:type="character" w:customStyle="1" w:styleId="com">
+    <w:name w:val="com"/>
+    <w:basedOn w:val="Fuentedeprrafopredeter"/>
+    <w:rsid w:val="00390FAD"/>
+  </w:style>
+  <w:style w:type="character" w:customStyle="1" w:styleId="typ">
+    <w:name w:val="typ"/>
+    <w:basedOn w:val="Fuentedeprrafopredeter"/>
+    <w:rsid w:val="00390FAD"/>
+  </w:style>
+  <w:style w:type="character" w:customStyle="1" w:styleId="pln">
+    <w:name w:val="pln"/>
+    <w:basedOn w:val="Fuentedeprrafopredeter"/>
+    <w:rsid w:val="00390FAD"/>
+  </w:style>
+  <w:style w:type="character" w:customStyle="1" w:styleId="kwd">
+    <w:name w:val="kwd"/>
+    <w:basedOn w:val="Fuentedeprrafopredeter"/>
+    <w:rsid w:val="00390FAD"/>
+  </w:style>
+  <w:style w:type="character" w:customStyle="1" w:styleId="pun">
+    <w:name w:val="pun"/>
+    <w:basedOn w:val="Fuentedeprrafopredeter"/>
+    <w:rsid w:val="00390FAD"/>
+  </w:style>
+  <w:style w:type="character" w:customStyle="1" w:styleId="str">
+    <w:name w:val="str"/>
+    <w:basedOn w:val="Fuentedeprrafopredeter"/>
+    <w:rsid w:val="00390FAD"/>
+  </w:style>
+  <w:style w:type="character" w:customStyle="1" w:styleId="lit">
+    <w:name w:val="lit"/>
+    <w:basedOn w:val="Fuentedeprrafopredeter"/>
+    <w:rsid w:val="00390FAD"/>
+  </w:style>
 </w:styles>
 </file>
 

</xml_diff>